<commit_message>
Added project docs with pdf
</commit_message>
<xml_diff>
--- a/Literature Survey/Literature_Survey_PSA_Project.docx
+++ b/Literature Survey/Literature_Survey_PSA_Project.docx
@@ -5,6 +5,39 @@
     <w:p>
       <w:pPr>
         <w:rPr>
+          <w:rFonts w:ascii="Times" w:hAnsi="Times"/>
+          <w:b/>
+          <w:bCs/>
+          <w:sz w:val="28"/>
+          <w:szCs w:val="28"/>
+        </w:rPr>
+      </w:pPr>
+    </w:p>
+    <w:p>
+      <w:pPr>
+        <w:rPr>
+          <w:rFonts w:ascii="Times" w:hAnsi="Times"/>
+          <w:b/>
+          <w:bCs/>
+          <w:sz w:val="28"/>
+          <w:szCs w:val="28"/>
+        </w:rPr>
+      </w:pPr>
+      <w:r>
+        <w:rPr>
+          <w:rFonts w:ascii="Times" w:hAnsi="Times"/>
+          <w:b/>
+          <w:bCs/>
+          <w:sz w:val="28"/>
+          <w:szCs w:val="28"/>
+        </w:rPr>
+        <w:t>Literature Survey on Sorting words in Natural Language</w:t>
+      </w:r>
+    </w:p>
+    <w:p>
+      <w:pPr>
+        <w:rPr>
+          <w:rFonts w:ascii="Times" w:hAnsi="Times"/>
           <w:b/>
           <w:bCs/>
           <w:sz w:val="28"/>
@@ -14,171 +47,172 @@
       </w:pPr>
       <w:r>
         <w:rPr>
+          <w:rFonts w:ascii="Times" w:hAnsi="Times"/>
           <w:b/>
           <w:bCs/>
           <w:sz w:val="28"/>
           <w:szCs w:val="28"/>
           <w:u w:val="single"/>
         </w:rPr>
-        <w:t>Literature Survey on Sorting words in Natural Language</w:t>
-      </w:r>
-    </w:p>
-    <w:p>
-      <w:pPr>
-        <w:pStyle w:val="ListParagraph"/>
-        <w:numPr>
-          <w:ilvl w:val="0"/>
-          <w:numId w:val="1"/>
-        </w:numPr>
-        <w:rPr>
+        <w:t>Abstract</w:t>
+      </w:r>
+    </w:p>
+    <w:p>
+      <w:pPr>
+        <w:rPr>
+          <w:rFonts w:ascii="Times" w:hAnsi="Times"/>
+          <w:sz w:val="24"/>
+          <w:szCs w:val="24"/>
+        </w:rPr>
+      </w:pPr>
+      <w:r>
+        <w:rPr>
+          <w:rFonts w:ascii="Times" w:hAnsi="Times"/>
+          <w:sz w:val="24"/>
+          <w:szCs w:val="24"/>
+        </w:rPr>
+        <w:t>Th</w:t>
+      </w:r>
+      <w:r>
+        <w:rPr>
+          <w:rFonts w:ascii="Times" w:hAnsi="Times"/>
+          <w:sz w:val="24"/>
+          <w:szCs w:val="24"/>
+        </w:rPr>
+        <w:t>is literature survey aimed</w:t>
+      </w:r>
+      <w:r>
+        <w:rPr>
+          <w:rFonts w:ascii="Times" w:hAnsi="Times"/>
+          <w:sz w:val="24"/>
+          <w:szCs w:val="24"/>
+        </w:rPr>
+        <w:t xml:space="preserve"> to evaluate the performance of various sorting algorithms used for natural language. Through implementations of Huskysort, Timsort, Dual-pivot quicksort, MSD radix sort</w:t>
+      </w:r>
+      <w:r>
+        <w:rPr>
+          <w:rFonts w:ascii="Times" w:hAnsi="Times"/>
+          <w:sz w:val="24"/>
+          <w:szCs w:val="24"/>
+        </w:rPr>
+        <w:t>,</w:t>
+      </w:r>
+      <w:r>
+        <w:rPr>
+          <w:rFonts w:ascii="Times" w:hAnsi="Times"/>
+          <w:sz w:val="24"/>
+          <w:szCs w:val="24"/>
+        </w:rPr>
+        <w:t xml:space="preserve"> and three-way radix quicksort, we sorted data types of any type including strings. </w:t>
+      </w:r>
+      <w:r>
+        <w:rPr>
+          <w:rFonts w:ascii="Times" w:hAnsi="Times"/>
+          <w:sz w:val="24"/>
+          <w:szCs w:val="24"/>
+        </w:rPr>
+        <w:t>T</w:t>
+      </w:r>
+      <w:r>
+        <w:rPr>
+          <w:rFonts w:ascii="Times" w:hAnsi="Times"/>
+          <w:sz w:val="24"/>
+          <w:szCs w:val="24"/>
+        </w:rPr>
+        <w:t xml:space="preserve">o </w:t>
+      </w:r>
+      <w:r>
+        <w:rPr>
+          <w:rFonts w:ascii="Times" w:hAnsi="Times"/>
+          <w:sz w:val="24"/>
+          <w:szCs w:val="24"/>
+        </w:rPr>
+        <w:t>conclude</w:t>
+      </w:r>
+      <w:r>
+        <w:rPr>
+          <w:rFonts w:ascii="Times" w:hAnsi="Times"/>
+          <w:sz w:val="24"/>
+          <w:szCs w:val="24"/>
+        </w:rPr>
+        <w:t xml:space="preserve"> the above sorting implementations, we benchmarked them with 1</w:t>
+      </w:r>
+      <w:r>
+        <w:rPr>
+          <w:rFonts w:ascii="Times" w:hAnsi="Times"/>
+          <w:sz w:val="24"/>
+          <w:szCs w:val="24"/>
+        </w:rPr>
+        <w:t xml:space="preserve"> million</w:t>
+      </w:r>
+      <w:r>
+        <w:rPr>
+          <w:rFonts w:ascii="Times" w:hAnsi="Times"/>
+          <w:sz w:val="24"/>
+          <w:szCs w:val="24"/>
+        </w:rPr>
+        <w:t xml:space="preserve"> Chinese words according to pinyin. We also benchmarked them with other natural languages such as Telugu and English. Several unit tests were added to cover each implementation of the </w:t>
+      </w:r>
+      <w:r>
+        <w:rPr>
+          <w:rFonts w:ascii="Times" w:hAnsi="Times"/>
+          <w:sz w:val="24"/>
+          <w:szCs w:val="24"/>
+        </w:rPr>
+        <w:t>algorithm</w:t>
+      </w:r>
+      <w:r>
+        <w:rPr>
+          <w:rFonts w:ascii="Times" w:hAnsi="Times"/>
+          <w:sz w:val="24"/>
+          <w:szCs w:val="24"/>
+        </w:rPr>
+        <w:t>. Huskysort has been observed to outperform all other algorithms when sorting a million words.</w:t>
+      </w:r>
+      <w:r>
+        <w:rPr>
+          <w:rFonts w:ascii="Times" w:hAnsi="Times"/>
+          <w:sz w:val="24"/>
+          <w:szCs w:val="24"/>
+        </w:rPr>
+        <w:t xml:space="preserve"> We had gone through </w:t>
+      </w:r>
+      <w:r>
+        <w:rPr>
+          <w:rFonts w:ascii="Times" w:hAnsi="Times"/>
+          <w:sz w:val="24"/>
+          <w:szCs w:val="24"/>
+        </w:rPr>
+        <w:t xml:space="preserve">a </w:t>
+      </w:r>
+      <w:r>
+        <w:rPr>
+          <w:rFonts w:ascii="Times" w:hAnsi="Times"/>
+          <w:sz w:val="24"/>
+          <w:szCs w:val="24"/>
+        </w:rPr>
+        <w:t>few relevant technical papers on the subject of sorting.</w:t>
+      </w:r>
+    </w:p>
+    <w:p>
+      <w:pPr>
+        <w:rPr>
+          <w:rFonts w:ascii="Times" w:hAnsi="Times"/>
+          <w:b/>
+          <w:bCs/>
           <w:sz w:val="28"/>
           <w:szCs w:val="28"/>
-        </w:rPr>
-      </w:pPr>
-      <w:r>
-        <w:rPr>
+          <w:u w:val="single"/>
+        </w:rPr>
+      </w:pPr>
+      <w:r>
+        <w:rPr>
+          <w:rFonts w:ascii="Times" w:hAnsi="Times"/>
+          <w:b/>
+          <w:bCs/>
           <w:sz w:val="28"/>
           <w:szCs w:val="28"/>
-        </w:rPr>
-        <w:t>Abstract</w:t>
-      </w:r>
-    </w:p>
-    <w:p>
-      <w:pPr>
-        <w:rPr>
-          <w:sz w:val="24"/>
-          <w:szCs w:val="24"/>
-        </w:rPr>
-      </w:pPr>
-      <w:r>
-        <w:rPr>
-          <w:sz w:val="24"/>
-          <w:szCs w:val="24"/>
-        </w:rPr>
-        <w:t>Th</w:t>
-      </w:r>
-      <w:r>
-        <w:rPr>
-          <w:sz w:val="24"/>
-          <w:szCs w:val="24"/>
-        </w:rPr>
-        <w:t>is literature survey aimed</w:t>
-      </w:r>
-      <w:r>
-        <w:rPr>
-          <w:sz w:val="24"/>
-          <w:szCs w:val="24"/>
-        </w:rPr>
-        <w:t xml:space="preserve"> to evaluate the performance of various sorting algorithms used for natural language. Through implementations of Huskysort, Timsort, Dual-pivot quicksort, MSD radix sort</w:t>
-      </w:r>
-      <w:r>
-        <w:rPr>
-          <w:sz w:val="24"/>
-          <w:szCs w:val="24"/>
-        </w:rPr>
-        <w:t>,</w:t>
-      </w:r>
-      <w:r>
-        <w:rPr>
-          <w:sz w:val="24"/>
-          <w:szCs w:val="24"/>
-        </w:rPr>
-        <w:t xml:space="preserve"> and three-way radix quicksort, we sorted data types of any type including strings. </w:t>
-      </w:r>
-      <w:r>
-        <w:rPr>
-          <w:sz w:val="24"/>
-          <w:szCs w:val="24"/>
-        </w:rPr>
-        <w:t>T</w:t>
-      </w:r>
-      <w:r>
-        <w:rPr>
-          <w:sz w:val="24"/>
-          <w:szCs w:val="24"/>
-        </w:rPr>
-        <w:t xml:space="preserve">o </w:t>
-      </w:r>
-      <w:r>
-        <w:rPr>
-          <w:sz w:val="24"/>
-          <w:szCs w:val="24"/>
-        </w:rPr>
-        <w:t>conclude</w:t>
-      </w:r>
-      <w:r>
-        <w:rPr>
-          <w:sz w:val="24"/>
-          <w:szCs w:val="24"/>
-        </w:rPr>
-        <w:t xml:space="preserve"> the above sorting implementations, we benchmarked them with 1</w:t>
-      </w:r>
-      <w:r>
-        <w:rPr>
-          <w:sz w:val="24"/>
-          <w:szCs w:val="24"/>
-        </w:rPr>
-        <w:t xml:space="preserve"> million</w:t>
-      </w:r>
-      <w:r>
-        <w:rPr>
-          <w:sz w:val="24"/>
-          <w:szCs w:val="24"/>
-        </w:rPr>
-        <w:t xml:space="preserve"> Chinese words according to pinyin. We also benchmarked them with other natural languages such as Telugu and English. Several unit tests were added to cover each implementation of the </w:t>
-      </w:r>
-      <w:r>
-        <w:rPr>
-          <w:sz w:val="24"/>
-          <w:szCs w:val="24"/>
-        </w:rPr>
-        <w:t>algorithm</w:t>
-      </w:r>
-      <w:r>
-        <w:rPr>
-          <w:sz w:val="24"/>
-          <w:szCs w:val="24"/>
-        </w:rPr>
-        <w:t>. Huskysort has been observed to outperform all other algorithms when sorting a million words.</w:t>
-      </w:r>
-      <w:r>
-        <w:rPr>
-          <w:sz w:val="24"/>
-          <w:szCs w:val="24"/>
-        </w:rPr>
-        <w:t xml:space="preserve"> We had gone through </w:t>
-      </w:r>
-      <w:r>
-        <w:rPr>
-          <w:sz w:val="24"/>
-          <w:szCs w:val="24"/>
-        </w:rPr>
-        <w:t xml:space="preserve">a </w:t>
-      </w:r>
-      <w:r>
-        <w:rPr>
-          <w:sz w:val="24"/>
-          <w:szCs w:val="24"/>
-        </w:rPr>
-        <w:t>few relevant technical papers on the subject of sorting.</w:t>
-      </w:r>
-    </w:p>
-    <w:p>
-      <w:pPr>
-        <w:pStyle w:val="ListParagraph"/>
-        <w:numPr>
-          <w:ilvl w:val="0"/>
-          <w:numId w:val="1"/>
-        </w:numPr>
-        <w:rPr>
-          <w:sz w:val="28"/>
-          <w:szCs w:val="28"/>
-        </w:rPr>
-      </w:pPr>
-      <w:r>
-        <w:rPr>
-          <w:sz w:val="28"/>
-          <w:szCs w:val="28"/>
+          <w:u w:val="single"/>
         </w:rPr>
         <w:t>Algorithm Overview</w:t>
       </w:r>
@@ -186,12 +220,14 @@
     <w:p>
       <w:pPr>
         <w:rPr>
-          <w:sz w:val="24"/>
-          <w:szCs w:val="24"/>
-        </w:rPr>
-      </w:pPr>
-      <w:r>
-        <w:rPr>
+          <w:rFonts w:ascii="Times" w:hAnsi="Times"/>
+          <w:sz w:val="24"/>
+          <w:szCs w:val="24"/>
+        </w:rPr>
+      </w:pPr>
+      <w:r>
+        <w:rPr>
+          <w:rFonts w:ascii="Times" w:hAnsi="Times"/>
           <w:sz w:val="24"/>
           <w:szCs w:val="24"/>
         </w:rPr>
@@ -199,6 +235,7 @@
       </w:r>
       <w:r>
         <w:rPr>
+          <w:rFonts w:ascii="Times" w:hAnsi="Times"/>
           <w:sz w:val="24"/>
           <w:szCs w:val="24"/>
         </w:rPr>
@@ -206,6 +243,7 @@
       </w:r>
       <w:r>
         <w:rPr>
+          <w:rFonts w:ascii="Times" w:hAnsi="Times"/>
           <w:sz w:val="24"/>
           <w:szCs w:val="24"/>
         </w:rPr>
@@ -213,6 +251,7 @@
       </w:r>
       <w:r>
         <w:rPr>
+          <w:rFonts w:ascii="Times" w:hAnsi="Times"/>
           <w:sz w:val="24"/>
           <w:szCs w:val="24"/>
         </w:rPr>
@@ -220,6 +259,7 @@
       </w:r>
       <w:r>
         <w:rPr>
+          <w:rFonts w:ascii="Times" w:hAnsi="Times"/>
           <w:sz w:val="24"/>
           <w:szCs w:val="24"/>
         </w:rPr>
@@ -229,12 +269,14 @@
     <w:p>
       <w:pPr>
         <w:rPr>
-          <w:sz w:val="24"/>
-          <w:szCs w:val="24"/>
-        </w:rPr>
-      </w:pPr>
-      <w:r>
-        <w:rPr>
+          <w:rFonts w:ascii="Times" w:hAnsi="Times"/>
+          <w:sz w:val="24"/>
+          <w:szCs w:val="24"/>
+        </w:rPr>
+      </w:pPr>
+      <w:r>
+        <w:rPr>
+          <w:rFonts w:ascii="Times" w:hAnsi="Times"/>
           <w:b/>
           <w:bCs/>
           <w:sz w:val="24"/>
@@ -244,6 +286,7 @@
       </w:r>
       <w:r>
         <w:rPr>
+          <w:rFonts w:ascii="Times" w:hAnsi="Times"/>
           <w:sz w:val="24"/>
           <w:szCs w:val="24"/>
         </w:rPr>
@@ -251,6 +294,7 @@
       </w:r>
       <w:r>
         <w:rPr>
+          <w:rFonts w:ascii="Times" w:hAnsi="Times"/>
           <w:sz w:val="24"/>
           <w:szCs w:val="24"/>
         </w:rPr>
@@ -258,6 +302,7 @@
       </w:r>
       <w:r>
         <w:rPr>
+          <w:rFonts w:ascii="Times" w:hAnsi="Times"/>
           <w:sz w:val="24"/>
           <w:szCs w:val="24"/>
         </w:rPr>
@@ -265,6 +310,7 @@
       </w:r>
       <w:r>
         <w:rPr>
+          <w:rFonts w:ascii="Times" w:hAnsi="Times"/>
           <w:b/>
           <w:bCs/>
           <w:sz w:val="24"/>
@@ -274,20 +320,15 @@
       </w:r>
       <w:r>
         <w:rPr>
-          <w:sz w:val="24"/>
-          <w:szCs w:val="24"/>
-        </w:rPr>
-        <w:t xml:space="preserve"> by </w:t>
-      </w:r>
-      <w:r>
-        <w:rPr>
-          <w:sz w:val="24"/>
-          <w:szCs w:val="24"/>
-        </w:rPr>
-        <w:t>R C HILLYARD, YUNLU LIAOZHENG</w:t>
-      </w:r>
-      <w:r>
-        <w:rPr>
+          <w:rFonts w:ascii="Times" w:hAnsi="Times"/>
+          <w:sz w:val="24"/>
+          <w:szCs w:val="24"/>
+        </w:rPr>
+        <w:t xml:space="preserve"> by R C HILLYARD, YUNLU LIAOZHENG</w:t>
+      </w:r>
+      <w:r>
+        <w:rPr>
+          <w:rFonts w:ascii="Times" w:hAnsi="Times"/>
           <w:sz w:val="24"/>
           <w:szCs w:val="24"/>
         </w:rPr>
@@ -295,28 +336,24 @@
       </w:r>
       <w:r>
         <w:rPr>
-          <w:sz w:val="24"/>
-          <w:szCs w:val="24"/>
-        </w:rPr>
-        <w:t xml:space="preserve"> and SAI VINEETH K R</w:t>
-      </w:r>
-      <w:r>
-        <w:rPr>
-          <w:sz w:val="24"/>
-          <w:szCs w:val="24"/>
-        </w:rPr>
-        <w:t xml:space="preserve">.  </w:t>
-      </w:r>
-    </w:p>
-    <w:p>
-      <w:pPr>
-        <w:rPr>
-          <w:sz w:val="24"/>
-          <w:szCs w:val="24"/>
-        </w:rPr>
-      </w:pPr>
-      <w:r>
-        <w:rPr>
+          <w:rFonts w:ascii="Times" w:hAnsi="Times"/>
+          <w:sz w:val="24"/>
+          <w:szCs w:val="24"/>
+        </w:rPr>
+        <w:t xml:space="preserve"> and SAI VINEETH K R.  </w:t>
+      </w:r>
+    </w:p>
+    <w:p>
+      <w:pPr>
+        <w:rPr>
+          <w:rFonts w:ascii="Times" w:hAnsi="Times"/>
+          <w:sz w:val="24"/>
+          <w:szCs w:val="24"/>
+        </w:rPr>
+      </w:pPr>
+      <w:r>
+        <w:rPr>
+          <w:rFonts w:ascii="Times" w:hAnsi="Times"/>
           <w:sz w:val="24"/>
           <w:szCs w:val="24"/>
         </w:rPr>
@@ -324,6 +361,7 @@
       </w:r>
       <w:r>
         <w:rPr>
+          <w:rFonts w:ascii="Times" w:hAnsi="Times"/>
           <w:sz w:val="24"/>
           <w:szCs w:val="24"/>
         </w:rPr>
@@ -331,6 +369,7 @@
       </w:r>
       <w:r>
         <w:rPr>
+          <w:rFonts w:ascii="Times" w:hAnsi="Times"/>
           <w:sz w:val="24"/>
           <w:szCs w:val="24"/>
         </w:rPr>
@@ -340,12 +379,14 @@
     <w:p>
       <w:pPr>
         <w:rPr>
-          <w:sz w:val="24"/>
-          <w:szCs w:val="24"/>
-        </w:rPr>
-      </w:pPr>
-      <w:r>
-        <w:rPr>
+          <w:rFonts w:ascii="Times" w:hAnsi="Times"/>
+          <w:sz w:val="24"/>
+          <w:szCs w:val="24"/>
+        </w:rPr>
+      </w:pPr>
+      <w:r>
+        <w:rPr>
+          <w:rFonts w:ascii="Times" w:hAnsi="Times"/>
           <w:sz w:val="24"/>
           <w:szCs w:val="24"/>
         </w:rPr>
@@ -353,6 +394,7 @@
       </w:r>
       <w:r>
         <w:rPr>
+          <w:rFonts w:ascii="Times" w:hAnsi="Times"/>
           <w:sz w:val="24"/>
           <w:szCs w:val="24"/>
         </w:rPr>
@@ -360,6 +402,7 @@
       </w:r>
       <w:r>
         <w:rPr>
+          <w:rFonts w:ascii="Times" w:hAnsi="Times"/>
           <w:sz w:val="24"/>
           <w:szCs w:val="24"/>
         </w:rPr>
@@ -369,12 +412,14 @@
     <w:p>
       <w:pPr>
         <w:rPr>
-          <w:sz w:val="24"/>
-          <w:szCs w:val="24"/>
-        </w:rPr>
-      </w:pPr>
-      <w:r>
-        <w:rPr>
+          <w:rFonts w:ascii="Times" w:hAnsi="Times"/>
+          <w:sz w:val="24"/>
+          <w:szCs w:val="24"/>
+        </w:rPr>
+      </w:pPr>
+      <w:r>
+        <w:rPr>
+          <w:rFonts w:ascii="Times" w:hAnsi="Times"/>
           <w:sz w:val="24"/>
           <w:szCs w:val="24"/>
         </w:rPr>
@@ -384,12 +429,14 @@
     <w:p>
       <w:pPr>
         <w:rPr>
-          <w:sz w:val="24"/>
-          <w:szCs w:val="24"/>
-        </w:rPr>
-      </w:pPr>
-      <w:r>
-        <w:rPr>
+          <w:rFonts w:ascii="Times" w:hAnsi="Times"/>
+          <w:sz w:val="24"/>
+          <w:szCs w:val="24"/>
+        </w:rPr>
+      </w:pPr>
+      <w:r>
+        <w:rPr>
+          <w:rFonts w:ascii="Times" w:hAnsi="Times"/>
           <w:sz w:val="24"/>
           <w:szCs w:val="24"/>
         </w:rPr>
@@ -404,12 +451,14 @@
           <w:numId w:val="2"/>
         </w:numPr>
         <w:rPr>
-          <w:sz w:val="24"/>
-          <w:szCs w:val="24"/>
-        </w:rPr>
-      </w:pPr>
-      <w:r>
-        <w:rPr>
+          <w:rFonts w:ascii="Times" w:hAnsi="Times"/>
+          <w:sz w:val="24"/>
+          <w:szCs w:val="24"/>
+        </w:rPr>
+      </w:pPr>
+      <w:r>
+        <w:rPr>
+          <w:rFonts w:ascii="Times" w:hAnsi="Times"/>
           <w:sz w:val="24"/>
           <w:szCs w:val="24"/>
         </w:rPr>
@@ -417,6 +466,7 @@
       </w:r>
       <w:r>
         <w:rPr>
+          <w:rFonts w:ascii="Times" w:hAnsi="Times"/>
           <w:sz w:val="24"/>
           <w:szCs w:val="24"/>
         </w:rPr>
@@ -424,6 +474,7 @@
       </w:r>
       <w:r>
         <w:rPr>
+          <w:rFonts w:ascii="Times" w:hAnsi="Times"/>
           <w:sz w:val="24"/>
           <w:szCs w:val="24"/>
         </w:rPr>
@@ -438,12 +489,14 @@
           <w:numId w:val="2"/>
         </w:numPr>
         <w:rPr>
-          <w:sz w:val="24"/>
-          <w:szCs w:val="24"/>
-        </w:rPr>
-      </w:pPr>
-      <w:r>
-        <w:rPr>
+          <w:rFonts w:ascii="Times" w:hAnsi="Times"/>
+          <w:sz w:val="24"/>
+          <w:szCs w:val="24"/>
+        </w:rPr>
+      </w:pPr>
+      <w:r>
+        <w:rPr>
+          <w:rFonts w:ascii="Times" w:hAnsi="Times"/>
           <w:sz w:val="24"/>
           <w:szCs w:val="24"/>
         </w:rPr>
@@ -451,6 +504,7 @@
       </w:r>
       <w:r>
         <w:rPr>
+          <w:rFonts w:ascii="Times" w:hAnsi="Times"/>
           <w:sz w:val="24"/>
           <w:szCs w:val="24"/>
         </w:rPr>
@@ -466,6 +520,7 @@
       </w:r>
       <w:r>
         <w:rPr>
+          <w:rFonts w:ascii="Times" w:hAnsi="Times"/>
           <w:sz w:val="24"/>
           <w:szCs w:val="24"/>
         </w:rPr>
@@ -481,6 +536,7 @@
       </w:r>
       <w:r>
         <w:rPr>
+          <w:rFonts w:ascii="Times" w:hAnsi="Times"/>
           <w:sz w:val="24"/>
           <w:szCs w:val="24"/>
         </w:rPr>
@@ -496,6 +552,7 @@
       </w:r>
       <w:r>
         <w:rPr>
+          <w:rFonts w:ascii="Times" w:hAnsi="Times"/>
           <w:sz w:val="24"/>
           <w:szCs w:val="24"/>
         </w:rPr>
@@ -511,6 +568,7 @@
       </w:r>
       <w:r>
         <w:rPr>
+          <w:rFonts w:ascii="Times" w:hAnsi="Times"/>
           <w:sz w:val="24"/>
           <w:szCs w:val="24"/>
         </w:rPr>
@@ -526,6 +584,7 @@
       </w:r>
       <w:r>
         <w:rPr>
+          <w:rFonts w:ascii="Times" w:hAnsi="Times"/>
           <w:sz w:val="24"/>
           <w:szCs w:val="24"/>
         </w:rPr>
@@ -540,12 +599,14 @@
           <w:numId w:val="2"/>
         </w:numPr>
         <w:rPr>
-          <w:sz w:val="24"/>
-          <w:szCs w:val="24"/>
-        </w:rPr>
-      </w:pPr>
-      <w:r>
-        <w:rPr>
+          <w:rFonts w:ascii="Times" w:hAnsi="Times"/>
+          <w:sz w:val="24"/>
+          <w:szCs w:val="24"/>
+        </w:rPr>
+      </w:pPr>
+      <w:r>
+        <w:rPr>
+          <w:rFonts w:ascii="Times" w:hAnsi="Times"/>
           <w:sz w:val="24"/>
           <w:szCs w:val="24"/>
         </w:rPr>
@@ -553,6 +614,7 @@
       </w:r>
       <w:r>
         <w:rPr>
+          <w:rFonts w:ascii="Times" w:hAnsi="Times"/>
           <w:sz w:val="24"/>
           <w:szCs w:val="24"/>
         </w:rPr>
@@ -560,6 +622,7 @@
       </w:r>
       <w:r>
         <w:rPr>
+          <w:rFonts w:ascii="Times" w:hAnsi="Times"/>
           <w:sz w:val="24"/>
           <w:szCs w:val="24"/>
         </w:rPr>
@@ -567,6 +630,7 @@
       </w:r>
       <w:r>
         <w:rPr>
+          <w:rFonts w:ascii="Times" w:hAnsi="Times"/>
           <w:sz w:val="24"/>
           <w:szCs w:val="24"/>
         </w:rPr>
@@ -574,6 +638,7 @@
       </w:r>
       <w:r>
         <w:rPr>
+          <w:rFonts w:ascii="Times" w:hAnsi="Times"/>
           <w:sz w:val="24"/>
           <w:szCs w:val="24"/>
         </w:rPr>
@@ -581,6 +646,7 @@
       </w:r>
       <w:r>
         <w:rPr>
+          <w:rFonts w:ascii="Times" w:hAnsi="Times"/>
           <w:sz w:val="24"/>
           <w:szCs w:val="24"/>
         </w:rPr>
@@ -588,66 +654,60 @@
       </w:r>
       <w:r>
         <w:rPr>
-          <w:sz w:val="24"/>
-          <w:szCs w:val="24"/>
-        </w:rPr>
-        <w:t xml:space="preserve"> elements are </w:t>
-      </w:r>
-      <w:r>
-        <w:rPr>
-          <w:sz w:val="24"/>
-          <w:szCs w:val="24"/>
-        </w:rPr>
-        <w:t>truly</w:t>
-      </w:r>
-      <w:r>
-        <w:rPr>
-          <w:sz w:val="24"/>
-          <w:szCs w:val="24"/>
-        </w:rPr>
-        <w:t xml:space="preserve"> sorted</w:t>
+          <w:rFonts w:ascii="Times" w:hAnsi="Times"/>
+          <w:sz w:val="24"/>
+          <w:szCs w:val="24"/>
+        </w:rPr>
+        <w:t xml:space="preserve"> elements are truly sorted</w:t>
       </w:r>
     </w:p>
     <w:p>
       <w:pPr>
         <w:ind w:left="360"/>
         <w:rPr>
-          <w:sz w:val="24"/>
-          <w:szCs w:val="24"/>
-        </w:rPr>
-      </w:pPr>
-    </w:p>
-    <w:p>
-      <w:pPr>
-        <w:rPr>
-          <w:sz w:val="24"/>
-          <w:szCs w:val="24"/>
-        </w:rPr>
-      </w:pPr>
-      <w:r>
-        <w:rPr>
-          <w:sz w:val="24"/>
-          <w:szCs w:val="24"/>
-        </w:rPr>
-        <w:lastRenderedPageBreak/>
-        <w:t xml:space="preserve">The paper also </w:t>
-      </w:r>
-      <w:r>
-        <w:rPr>
-          <w:sz w:val="24"/>
-          <w:szCs w:val="24"/>
-        </w:rPr>
-        <w:t>draws</w:t>
-      </w:r>
-      <w:r>
-        <w:rPr>
-          <w:sz w:val="24"/>
-          <w:szCs w:val="24"/>
-        </w:rPr>
-        <w:t xml:space="preserve"> the analogy between the Huskysort and Shellsort. Shellsort single swap fixes h-inversions (where we are h-sorting the array). So, its primary mechanism is to try to fix as many inversions as possible before taking the subsequent step.</w:t>
-      </w:r>
-      <w:r>
-        <w:rPr>
+          <w:rFonts w:ascii="Times" w:hAnsi="Times"/>
+          <w:sz w:val="24"/>
+          <w:szCs w:val="24"/>
+        </w:rPr>
+      </w:pPr>
+    </w:p>
+    <w:p>
+      <w:pPr>
+        <w:rPr>
+          <w:rFonts w:ascii="Times" w:hAnsi="Times"/>
+          <w:sz w:val="24"/>
+          <w:szCs w:val="24"/>
+        </w:rPr>
+      </w:pPr>
+    </w:p>
+    <w:p>
+      <w:pPr>
+        <w:rPr>
+          <w:rFonts w:ascii="Times" w:hAnsi="Times"/>
+          <w:sz w:val="24"/>
+          <w:szCs w:val="24"/>
+        </w:rPr>
+      </w:pPr>
+    </w:p>
+    <w:p>
+      <w:pPr>
+        <w:rPr>
+          <w:rFonts w:ascii="Times" w:hAnsi="Times"/>
+          <w:sz w:val="24"/>
+          <w:szCs w:val="24"/>
+        </w:rPr>
+      </w:pPr>
+      <w:r>
+        <w:rPr>
+          <w:rFonts w:ascii="Times" w:hAnsi="Times"/>
+          <w:sz w:val="24"/>
+          <w:szCs w:val="24"/>
+        </w:rPr>
+        <w:t>The paper also draws the analogy between the Huskysort and Shellsort. Shellsort single swap fixes h-inversions (where we are h-sorting the array). So, its primary mechanism is to try to fix as many inversions as possible before taking the subsequent step.</w:t>
+      </w:r>
+      <w:r>
+        <w:rPr>
+          <w:rFonts w:ascii="Times" w:hAnsi="Times"/>
           <w:sz w:val="24"/>
           <w:szCs w:val="24"/>
         </w:rPr>
@@ -655,6 +715,7 @@
       </w:r>
       <w:r>
         <w:rPr>
+          <w:rFonts w:ascii="Times" w:hAnsi="Times"/>
           <w:sz w:val="24"/>
           <w:szCs w:val="24"/>
         </w:rPr>
@@ -664,12 +725,14 @@
     <w:p>
       <w:pPr>
         <w:rPr>
-          <w:sz w:val="24"/>
-          <w:szCs w:val="24"/>
-        </w:rPr>
-      </w:pPr>
-      <w:r>
-        <w:rPr>
+          <w:rFonts w:ascii="Times" w:hAnsi="Times"/>
+          <w:sz w:val="24"/>
+          <w:szCs w:val="24"/>
+        </w:rPr>
+      </w:pPr>
+      <w:r>
+        <w:rPr>
+          <w:rFonts w:ascii="Times" w:hAnsi="Times"/>
           <w:sz w:val="24"/>
           <w:szCs w:val="24"/>
         </w:rPr>
@@ -677,6 +740,7 @@
       </w:r>
       <w:r>
         <w:rPr>
+          <w:rFonts w:ascii="Times" w:hAnsi="Times"/>
           <w:sz w:val="24"/>
           <w:szCs w:val="24"/>
         </w:rPr>
@@ -684,6 +748,7 @@
       </w:r>
       <w:r>
         <w:rPr>
+          <w:rFonts w:ascii="Times" w:hAnsi="Times"/>
           <w:sz w:val="24"/>
           <w:szCs w:val="24"/>
         </w:rPr>
@@ -691,6 +756,7 @@
       </w:r>
       <w:r>
         <w:rPr>
+          <w:rFonts w:ascii="Times" w:hAnsi="Times"/>
           <w:sz w:val="24"/>
           <w:szCs w:val="24"/>
         </w:rPr>
@@ -698,6 +764,7 @@
       </w:r>
       <w:r>
         <w:rPr>
+          <w:rFonts w:ascii="Times" w:hAnsi="Times"/>
           <w:sz w:val="24"/>
           <w:szCs w:val="24"/>
         </w:rPr>
@@ -705,6 +772,7 @@
       </w:r>
       <w:r>
         <w:rPr>
+          <w:rFonts w:ascii="Times" w:hAnsi="Times"/>
           <w:sz w:val="24"/>
           <w:szCs w:val="24"/>
         </w:rPr>
@@ -712,6 +780,7 @@
       </w:r>
       <w:r>
         <w:rPr>
+          <w:rFonts w:ascii="Times" w:hAnsi="Times"/>
           <w:sz w:val="24"/>
           <w:szCs w:val="24"/>
         </w:rPr>
@@ -719,6 +788,7 @@
       </w:r>
       <w:r>
         <w:rPr>
+          <w:rFonts w:ascii="Times" w:hAnsi="Times"/>
           <w:sz w:val="24"/>
           <w:szCs w:val="24"/>
         </w:rPr>
@@ -726,6 +796,7 @@
       </w:r>
       <w:r>
         <w:rPr>
+          <w:rFonts w:ascii="Times" w:hAnsi="Times"/>
           <w:sz w:val="24"/>
           <w:szCs w:val="24"/>
         </w:rPr>
@@ -733,6 +804,7 @@
       </w:r>
       <w:r>
         <w:rPr>
+          <w:rFonts w:ascii="Times" w:hAnsi="Times"/>
           <w:sz w:val="24"/>
           <w:szCs w:val="24"/>
         </w:rPr>
@@ -740,6 +812,7 @@
       </w:r>
       <w:r>
         <w:rPr>
+          <w:rFonts w:ascii="Times" w:hAnsi="Times"/>
           <w:sz w:val="24"/>
           <w:szCs w:val="24"/>
         </w:rPr>
@@ -747,6 +820,7 @@
       </w:r>
       <w:r>
         <w:rPr>
+          <w:rFonts w:ascii="Times" w:hAnsi="Times"/>
           <w:sz w:val="24"/>
           <w:szCs w:val="24"/>
         </w:rPr>
@@ -754,6 +828,7 @@
       </w:r>
       <w:r>
         <w:rPr>
+          <w:rFonts w:ascii="Times" w:hAnsi="Times"/>
           <w:sz w:val="24"/>
           <w:szCs w:val="24"/>
         </w:rPr>
@@ -761,6 +836,7 @@
       </w:r>
       <w:r>
         <w:rPr>
+          <w:rFonts w:ascii="Times" w:hAnsi="Times"/>
           <w:sz w:val="24"/>
           <w:szCs w:val="24"/>
         </w:rPr>
@@ -768,6 +844,7 @@
       </w:r>
       <w:r>
         <w:rPr>
+          <w:rFonts w:ascii="Times" w:hAnsi="Times"/>
           <w:sz w:val="24"/>
           <w:szCs w:val="24"/>
         </w:rPr>
@@ -775,6 +852,7 @@
       </w:r>
       <w:r>
         <w:rPr>
+          <w:rFonts w:ascii="Times" w:hAnsi="Times"/>
           <w:sz w:val="24"/>
           <w:szCs w:val="24"/>
         </w:rPr>
@@ -782,6 +860,7 @@
       </w:r>
       <w:r>
         <w:rPr>
+          <w:rFonts w:ascii="Times" w:hAnsi="Times"/>
           <w:sz w:val="24"/>
           <w:szCs w:val="24"/>
         </w:rPr>
@@ -791,12 +870,14 @@
     <w:p>
       <w:pPr>
         <w:rPr>
-          <w:sz w:val="24"/>
-          <w:szCs w:val="24"/>
-        </w:rPr>
-      </w:pPr>
-      <w:r>
-        <w:rPr>
+          <w:rFonts w:ascii="Times" w:hAnsi="Times"/>
+          <w:sz w:val="24"/>
+          <w:szCs w:val="24"/>
+        </w:rPr>
+      </w:pPr>
+      <w:r>
+        <w:rPr>
+          <w:rFonts w:ascii="Times" w:hAnsi="Times"/>
           <w:sz w:val="24"/>
           <w:szCs w:val="24"/>
         </w:rPr>
@@ -804,13 +885,155 @@
       </w:r>
       <w:r>
         <w:rPr>
-          <w:sz w:val="24"/>
-          <w:szCs w:val="24"/>
-        </w:rPr>
-        <w:t>Hash</w:t>
-      </w:r>
-      <w:r>
-        <w:rPr>
+          <w:rFonts w:ascii="Times" w:hAnsi="Times"/>
+          <w:sz w:val="24"/>
+          <w:szCs w:val="24"/>
+        </w:rPr>
+        <w:t>Hashsort,</w:t>
+      </w:r>
+      <w:r>
+        <w:rPr>
+          <w:rFonts w:ascii="Times" w:hAnsi="Times"/>
+          <w:sz w:val="24"/>
+          <w:szCs w:val="24"/>
+        </w:rPr>
+        <w:t xml:space="preserve"> but the name is already taken for </w:t>
+      </w:r>
+      <w:r>
+        <w:rPr>
+          <w:rFonts w:ascii="Times" w:hAnsi="Times"/>
+          <w:sz w:val="24"/>
+          <w:szCs w:val="24"/>
+        </w:rPr>
+        <w:t xml:space="preserve">a </w:t>
+      </w:r>
+      <w:r>
+        <w:rPr>
+          <w:rFonts w:ascii="Times" w:hAnsi="Times"/>
+          <w:sz w:val="24"/>
+          <w:szCs w:val="24"/>
+        </w:rPr>
+        <w:t>different algorithm.</w:t>
+      </w:r>
+    </w:p>
+    <w:p>
+      <w:pPr>
+        <w:rPr>
+          <w:rFonts w:ascii="Times" w:hAnsi="Times"/>
+          <w:sz w:val="24"/>
+          <w:szCs w:val="24"/>
+        </w:rPr>
+      </w:pPr>
+      <w:r>
+        <w:rPr>
+          <w:rFonts w:ascii="Times" w:hAnsi="Times"/>
+          <w:sz w:val="24"/>
+          <w:szCs w:val="24"/>
+        </w:rPr>
+        <w:t xml:space="preserve">HuskySort Space Complexity is O(N) as it requires an extra array for storing </w:t>
+      </w:r>
+      <w:r>
+        <w:rPr>
+          <w:rFonts w:ascii="Times" w:hAnsi="Times"/>
+          <w:sz w:val="24"/>
+          <w:szCs w:val="24"/>
+        </w:rPr>
+        <w:t>Hashcode</w:t>
+      </w:r>
+      <w:r>
+        <w:rPr>
+          <w:rFonts w:ascii="Times" w:hAnsi="Times"/>
+          <w:sz w:val="24"/>
+          <w:szCs w:val="24"/>
+        </w:rPr>
+        <w:t xml:space="preserve"> values.</w:t>
+      </w:r>
+      <w:r>
+        <w:rPr>
+          <w:rFonts w:ascii="Times" w:hAnsi="Times"/>
+          <w:sz w:val="24"/>
+          <w:szCs w:val="24"/>
+        </w:rPr>
+        <w:t xml:space="preserve"> </w:t>
+      </w:r>
+      <w:r>
+        <w:rPr>
+          <w:rFonts w:ascii="Times" w:hAnsi="Times"/>
+          <w:sz w:val="24"/>
+          <w:szCs w:val="24"/>
+        </w:rPr>
+        <w:t>Huskysort is not stable unless using the merge sort variation.</w:t>
+      </w:r>
+    </w:p>
+    <w:p>
+      <w:pPr>
+        <w:rPr>
+          <w:rFonts w:ascii="Times" w:hAnsi="Times"/>
+          <w:sz w:val="24"/>
+          <w:szCs w:val="24"/>
+        </w:rPr>
+      </w:pPr>
+      <w:r>
+        <w:rPr>
+          <w:rFonts w:ascii="Times" w:hAnsi="Times"/>
+          <w:sz w:val="24"/>
+          <w:szCs w:val="24"/>
+        </w:rPr>
+        <w:t>Array accesses for Tim/merge sort: 11.5 N ln N + 2 N</w:t>
+      </w:r>
+    </w:p>
+    <w:p>
+      <w:pPr>
+        <w:rPr>
+          <w:rFonts w:ascii="Times" w:hAnsi="Times"/>
+          <w:sz w:val="24"/>
+          <w:szCs w:val="24"/>
+        </w:rPr>
+      </w:pPr>
+      <w:r>
+        <w:rPr>
+          <w:rFonts w:ascii="Times" w:hAnsi="Times"/>
+          <w:sz w:val="24"/>
+          <w:szCs w:val="24"/>
+        </w:rPr>
+        <w:t>Array accesses for Husky sort: 6.4 N ln N + 9 N</w:t>
+      </w:r>
+    </w:p>
+    <w:p>
+      <w:pPr>
+        <w:rPr>
+          <w:rFonts w:ascii="Times" w:hAnsi="Times"/>
+          <w:sz w:val="24"/>
+          <w:szCs w:val="24"/>
+        </w:rPr>
+      </w:pPr>
+      <w:r>
+        <w:rPr>
+          <w:rFonts w:ascii="Times" w:hAnsi="Times"/>
+          <w:sz w:val="24"/>
+          <w:szCs w:val="24"/>
+        </w:rPr>
+        <w:t xml:space="preserve">As N increases, we expect the performance of HuskySort </w:t>
+      </w:r>
+      <w:r>
+        <w:rPr>
+          <w:rFonts w:ascii="Times" w:hAnsi="Times"/>
+          <w:sz w:val="24"/>
+          <w:szCs w:val="24"/>
+        </w:rPr>
+        <w:t>to get</w:t>
+      </w:r>
+      <w:r>
+        <w:rPr>
+          <w:rFonts w:ascii="Times" w:hAnsi="Times"/>
+          <w:sz w:val="24"/>
+          <w:szCs w:val="24"/>
+        </w:rPr>
+        <w:t xml:space="preserve"> better compared to Merge</w:t>
+      </w:r>
+      <w:r>
+        <w:rPr>
+          <w:rFonts w:ascii="Times" w:hAnsi="Times"/>
           <w:sz w:val="24"/>
           <w:szCs w:val="24"/>
         </w:rPr>
@@ -818,63 +1041,15 @@
       </w:r>
       <w:r>
         <w:rPr>
-          <w:sz w:val="24"/>
-          <w:szCs w:val="24"/>
-        </w:rPr>
-        <w:t>ort,</w:t>
-      </w:r>
-      <w:r>
-        <w:rPr>
-          <w:sz w:val="24"/>
-          <w:szCs w:val="24"/>
-        </w:rPr>
-        <w:t xml:space="preserve"> but the name is already taken for </w:t>
-      </w:r>
-      <w:r>
-        <w:rPr>
-          <w:sz w:val="24"/>
-          <w:szCs w:val="24"/>
-        </w:rPr>
-        <w:t xml:space="preserve">a </w:t>
-      </w:r>
-      <w:r>
-        <w:rPr>
-          <w:sz w:val="24"/>
-          <w:szCs w:val="24"/>
-        </w:rPr>
-        <w:t>different algorithm.</w:t>
-      </w:r>
-    </w:p>
-    <w:p>
-      <w:pPr>
-        <w:rPr>
-          <w:sz w:val="24"/>
-          <w:szCs w:val="24"/>
-        </w:rPr>
-      </w:pPr>
-      <w:r>
-        <w:rPr>
-          <w:sz w:val="24"/>
-          <w:szCs w:val="24"/>
-        </w:rPr>
-        <w:t xml:space="preserve">HuskySort Space Complexity is O(N) as it requires an extra array for storing </w:t>
-      </w:r>
-      <w:r>
-        <w:rPr>
-          <w:sz w:val="24"/>
-          <w:szCs w:val="24"/>
-        </w:rPr>
-        <w:t>Hashcode</w:t>
-      </w:r>
-      <w:r>
-        <w:rPr>
-          <w:sz w:val="24"/>
-          <w:szCs w:val="24"/>
-        </w:rPr>
-        <w:t xml:space="preserve"> values.</w:t>
-      </w:r>
-      <w:r>
-        <w:rPr>
+          <w:rFonts w:ascii="Times" w:hAnsi="Times"/>
+          <w:sz w:val="24"/>
+          <w:szCs w:val="24"/>
+        </w:rPr>
+        <w:t>ort.</w:t>
+      </w:r>
+      <w:r>
+        <w:rPr>
+          <w:rFonts w:ascii="Times" w:hAnsi="Times"/>
           <w:sz w:val="24"/>
           <w:szCs w:val="24"/>
         </w:rPr>
@@ -882,72 +1057,112 @@
       </w:r>
       <w:r>
         <w:rPr>
-          <w:sz w:val="24"/>
-          <w:szCs w:val="24"/>
-        </w:rPr>
-        <w:t>Huskysort is not stable unless using the merge sort variation.</w:t>
-      </w:r>
-    </w:p>
-    <w:p>
-      <w:pPr>
-        <w:rPr>
-          <w:sz w:val="24"/>
-          <w:szCs w:val="24"/>
-        </w:rPr>
-      </w:pPr>
-      <w:r>
-        <w:rPr>
-          <w:sz w:val="24"/>
-          <w:szCs w:val="24"/>
-        </w:rPr>
-        <w:t>Array accesses for Tim/merge sort: 11.5 N ln N + 2 N</w:t>
-      </w:r>
-    </w:p>
-    <w:p>
-      <w:pPr>
-        <w:rPr>
-          <w:sz w:val="24"/>
-          <w:szCs w:val="24"/>
-        </w:rPr>
-      </w:pPr>
-      <w:r>
-        <w:rPr>
-          <w:sz w:val="24"/>
-          <w:szCs w:val="24"/>
-        </w:rPr>
-        <w:t>Array accesses for Husky sort: 6.4 N ln N + 9 N</w:t>
-      </w:r>
-    </w:p>
-    <w:p>
-      <w:pPr>
-        <w:rPr>
-          <w:sz w:val="24"/>
-          <w:szCs w:val="24"/>
-        </w:rPr>
-      </w:pPr>
-      <w:r>
-        <w:rPr>
-          <w:sz w:val="24"/>
-          <w:szCs w:val="24"/>
-        </w:rPr>
-        <w:t xml:space="preserve">As N increases, we expect the performance of HuskySort </w:t>
-      </w:r>
-      <w:r>
-        <w:rPr>
-          <w:sz w:val="24"/>
-          <w:szCs w:val="24"/>
-        </w:rPr>
-        <w:t>to get</w:t>
-      </w:r>
-      <w:r>
-        <w:rPr>
-          <w:sz w:val="24"/>
-          <w:szCs w:val="24"/>
-        </w:rPr>
-        <w:t xml:space="preserve"> better compared to Merge</w:t>
-      </w:r>
-      <w:r>
-        <w:rPr>
+          <w:rFonts w:ascii="Times" w:hAnsi="Times"/>
+          <w:sz w:val="24"/>
+          <w:szCs w:val="24"/>
+        </w:rPr>
+        <w:t xml:space="preserve">For the </w:t>
+      </w:r>
+      <w:r>
+        <w:rPr>
+          <w:rFonts w:ascii="Times" w:hAnsi="Times"/>
+          <w:sz w:val="24"/>
+          <w:szCs w:val="24"/>
+        </w:rPr>
+        <w:t>f</w:t>
+      </w:r>
+      <w:r>
+        <w:rPr>
+          <w:rFonts w:ascii="Times" w:hAnsi="Times"/>
+          <w:sz w:val="24"/>
+          <w:szCs w:val="24"/>
+        </w:rPr>
+        <w:t xml:space="preserve">inal phase, both </w:t>
+      </w:r>
+      <w:r>
+        <w:rPr>
+          <w:rFonts w:ascii="Times" w:hAnsi="Times"/>
+          <w:sz w:val="24"/>
+          <w:szCs w:val="24"/>
+        </w:rPr>
+        <w:t>Timsort</w:t>
+      </w:r>
+      <w:r>
+        <w:rPr>
+          <w:rFonts w:ascii="Times" w:hAnsi="Times"/>
+          <w:sz w:val="24"/>
+          <w:szCs w:val="24"/>
+        </w:rPr>
+        <w:t xml:space="preserve"> and </w:t>
+      </w:r>
+      <w:r>
+        <w:rPr>
+          <w:rFonts w:ascii="Times" w:hAnsi="Times"/>
+          <w:sz w:val="24"/>
+          <w:szCs w:val="24"/>
+        </w:rPr>
+        <w:t>Insertionsort</w:t>
+      </w:r>
+      <w:r>
+        <w:rPr>
+          <w:rFonts w:ascii="Times" w:hAnsi="Times"/>
+          <w:sz w:val="24"/>
+          <w:szCs w:val="24"/>
+        </w:rPr>
+        <w:t xml:space="preserve"> work well till N = 50000, after that </w:t>
+      </w:r>
+      <w:r>
+        <w:rPr>
+          <w:rFonts w:ascii="Times" w:hAnsi="Times"/>
+          <w:sz w:val="24"/>
+          <w:szCs w:val="24"/>
+        </w:rPr>
+        <w:t>Timsort</w:t>
+      </w:r>
+      <w:r>
+        <w:rPr>
+          <w:rFonts w:ascii="Times" w:hAnsi="Times"/>
+          <w:sz w:val="24"/>
+          <w:szCs w:val="24"/>
+        </w:rPr>
+        <w:t xml:space="preserve"> wins.</w:t>
+      </w:r>
+    </w:p>
+    <w:p>
+      <w:pPr>
+        <w:rPr>
+          <w:rFonts w:ascii="Times" w:hAnsi="Times"/>
+          <w:sz w:val="24"/>
+          <w:szCs w:val="24"/>
+        </w:rPr>
+      </w:pPr>
+      <w:r>
+        <w:rPr>
+          <w:rFonts w:ascii="Times" w:hAnsi="Times"/>
+          <w:sz w:val="24"/>
+          <w:szCs w:val="24"/>
+        </w:rPr>
+        <w:t xml:space="preserve">The paper also Benchmarked the relative sort times for Huskysort, dual-pivot quicksort, system sort. It also compares Husky with </w:t>
+      </w:r>
+      <w:r>
+        <w:rPr>
+          <w:rFonts w:ascii="Times" w:hAnsi="Times"/>
+          <w:sz w:val="24"/>
+          <w:szCs w:val="24"/>
+        </w:rPr>
+        <w:t>Timsort</w:t>
+      </w:r>
+      <w:r>
+        <w:rPr>
+          <w:rFonts w:ascii="Times" w:hAnsi="Times"/>
+          <w:sz w:val="24"/>
+          <w:szCs w:val="24"/>
+        </w:rPr>
+        <w:t xml:space="preserve"> and Husky with Insertion</w:t>
+      </w:r>
+      <w:r>
+        <w:rPr>
+          <w:rFonts w:ascii="Times" w:hAnsi="Times"/>
           <w:sz w:val="24"/>
           <w:szCs w:val="24"/>
         </w:rPr>
@@ -955,13 +1170,112 @@
       </w:r>
       <w:r>
         <w:rPr>
-          <w:sz w:val="24"/>
-          <w:szCs w:val="24"/>
-        </w:rPr>
-        <w:t>ort.</w:t>
-      </w:r>
-      <w:r>
-        <w:rPr>
+          <w:rFonts w:ascii="Times" w:hAnsi="Times"/>
+          <w:sz w:val="24"/>
+          <w:szCs w:val="24"/>
+        </w:rPr>
+        <w:t>ort</w:t>
+      </w:r>
+      <w:r>
+        <w:rPr>
+          <w:rFonts w:ascii="Times" w:hAnsi="Times"/>
+          <w:sz w:val="24"/>
+          <w:szCs w:val="24"/>
+        </w:rPr>
+        <w:t xml:space="preserve">. </w:t>
+      </w:r>
+      <w:r>
+        <w:rPr>
+          <w:rFonts w:ascii="Times" w:hAnsi="Times"/>
+          <w:sz w:val="24"/>
+          <w:szCs w:val="24"/>
+        </w:rPr>
+        <w:t xml:space="preserve">From the analysis, </w:t>
+      </w:r>
+      <w:r>
+        <w:rPr>
+          <w:rFonts w:ascii="Times" w:hAnsi="Times"/>
+          <w:sz w:val="24"/>
+          <w:szCs w:val="24"/>
+        </w:rPr>
+        <w:t>it</w:t>
+      </w:r>
+      <w:r>
+        <w:rPr>
+          <w:rFonts w:ascii="Times" w:hAnsi="Times"/>
+          <w:sz w:val="24"/>
+          <w:szCs w:val="24"/>
+        </w:rPr>
+        <w:t xml:space="preserve"> seems that HuskySort is the winner among other algorithms. Also, Husky with </w:t>
+      </w:r>
+      <w:r>
+        <w:rPr>
+          <w:rFonts w:ascii="Times" w:hAnsi="Times"/>
+          <w:sz w:val="24"/>
+          <w:szCs w:val="24"/>
+        </w:rPr>
+        <w:t>Timsort</w:t>
+      </w:r>
+      <w:r>
+        <w:rPr>
+          <w:rFonts w:ascii="Times" w:hAnsi="Times"/>
+          <w:sz w:val="24"/>
+          <w:szCs w:val="24"/>
+        </w:rPr>
+        <w:t xml:space="preserve"> performs much better for input size above 1 </w:t>
+      </w:r>
+      <w:r>
+        <w:rPr>
+          <w:rFonts w:ascii="Times" w:hAnsi="Times"/>
+          <w:sz w:val="24"/>
+          <w:szCs w:val="24"/>
+        </w:rPr>
+        <w:t>million</w:t>
+      </w:r>
+      <w:r>
+        <w:rPr>
+          <w:rFonts w:ascii="Times" w:hAnsi="Times"/>
+          <w:sz w:val="24"/>
+          <w:szCs w:val="24"/>
+        </w:rPr>
+        <w:t>.</w:t>
+      </w:r>
+    </w:p>
+    <w:p>
+      <w:pPr>
+        <w:rPr>
+          <w:rFonts w:ascii="Times" w:hAnsi="Times"/>
+          <w:sz w:val="24"/>
+          <w:szCs w:val="24"/>
+        </w:rPr>
+      </w:pPr>
+      <w:r>
+        <w:rPr>
+          <w:rFonts w:ascii="Times" w:hAnsi="Times"/>
+          <w:sz w:val="24"/>
+          <w:szCs w:val="24"/>
+        </w:rPr>
+        <w:t xml:space="preserve">The </w:t>
+      </w:r>
+      <w:r>
+        <w:rPr>
+          <w:rFonts w:ascii="Times" w:hAnsi="Times"/>
+          <w:sz w:val="24"/>
+          <w:szCs w:val="24"/>
+        </w:rPr>
+        <w:t>a</w:t>
+      </w:r>
+      <w:r>
+        <w:rPr>
+          <w:rFonts w:ascii="Times" w:hAnsi="Times"/>
+          <w:sz w:val="24"/>
+          <w:szCs w:val="24"/>
+        </w:rPr>
+        <w:t>uthor also describes the best use cases and non-use-cases for Huskysort.</w:t>
+      </w:r>
+      <w:r>
+        <w:rPr>
+          <w:rFonts w:ascii="Times" w:hAnsi="Times"/>
           <w:sz w:val="24"/>
           <w:szCs w:val="24"/>
         </w:rPr>
@@ -969,112 +1283,15 @@
       </w:r>
       <w:r>
         <w:rPr>
-          <w:sz w:val="24"/>
-          <w:szCs w:val="24"/>
-        </w:rPr>
-        <w:t xml:space="preserve">For the </w:t>
-      </w:r>
-      <w:r>
-        <w:rPr>
-          <w:sz w:val="24"/>
-          <w:szCs w:val="24"/>
-        </w:rPr>
-        <w:t>f</w:t>
-      </w:r>
-      <w:r>
-        <w:rPr>
-          <w:sz w:val="24"/>
-          <w:szCs w:val="24"/>
-        </w:rPr>
-        <w:t xml:space="preserve">inal phase, both </w:t>
-      </w:r>
-      <w:r>
-        <w:rPr>
-          <w:sz w:val="24"/>
-          <w:szCs w:val="24"/>
-        </w:rPr>
-        <w:t>Timsort</w:t>
-      </w:r>
-      <w:r>
-        <w:rPr>
-          <w:sz w:val="24"/>
-          <w:szCs w:val="24"/>
-        </w:rPr>
-        <w:t xml:space="preserve"> and </w:t>
-      </w:r>
-      <w:r>
-        <w:rPr>
-          <w:sz w:val="24"/>
-          <w:szCs w:val="24"/>
-        </w:rPr>
-        <w:t>Insertionsort</w:t>
-      </w:r>
-      <w:r>
-        <w:rPr>
-          <w:sz w:val="24"/>
-          <w:szCs w:val="24"/>
-        </w:rPr>
-        <w:t xml:space="preserve"> work well till N = 50000, after that </w:t>
-      </w:r>
-      <w:r>
-        <w:rPr>
-          <w:sz w:val="24"/>
-          <w:szCs w:val="24"/>
-        </w:rPr>
-        <w:t>Timsort</w:t>
-      </w:r>
-      <w:r>
-        <w:rPr>
-          <w:sz w:val="24"/>
-          <w:szCs w:val="24"/>
-        </w:rPr>
-        <w:t xml:space="preserve"> wins.</w:t>
-      </w:r>
-    </w:p>
-    <w:p>
-      <w:pPr>
-        <w:rPr>
-          <w:sz w:val="24"/>
-          <w:szCs w:val="24"/>
-        </w:rPr>
-      </w:pPr>
-      <w:r>
-        <w:rPr>
-          <w:sz w:val="24"/>
-          <w:szCs w:val="24"/>
-        </w:rPr>
-        <w:t xml:space="preserve">The paper also Benchmarked the relative sort times for Huskysort, dual-pivot quicksort, system sort. It also compares Husky with </w:t>
-      </w:r>
-      <w:r>
-        <w:rPr>
-          <w:sz w:val="24"/>
-          <w:szCs w:val="24"/>
-        </w:rPr>
-        <w:t>Timsort</w:t>
-      </w:r>
-      <w:r>
-        <w:rPr>
-          <w:sz w:val="24"/>
-          <w:szCs w:val="24"/>
-        </w:rPr>
-        <w:t xml:space="preserve"> and Husky with Insertion</w:t>
-      </w:r>
-      <w:r>
-        <w:rPr>
-          <w:sz w:val="24"/>
-          <w:szCs w:val="24"/>
-        </w:rPr>
-        <w:t>s</w:t>
-      </w:r>
-      <w:r>
-        <w:rPr>
-          <w:sz w:val="24"/>
-          <w:szCs w:val="24"/>
-        </w:rPr>
-        <w:t>ort</w:t>
-      </w:r>
-      <w:r>
-        <w:rPr>
+          <w:rFonts w:ascii="Times" w:hAnsi="Times"/>
+          <w:sz w:val="24"/>
+          <w:szCs w:val="24"/>
+        </w:rPr>
+        <w:t>HuskySort works very well for sorting randomly ordered arrays of objects on the JVM</w:t>
+      </w:r>
+      <w:r>
+        <w:rPr>
+          <w:rFonts w:ascii="Times" w:hAnsi="Times"/>
           <w:sz w:val="24"/>
           <w:szCs w:val="24"/>
         </w:rPr>
@@ -1082,48 +1299,63 @@
       </w:r>
       <w:r>
         <w:rPr>
-          <w:sz w:val="24"/>
-          <w:szCs w:val="24"/>
-        </w:rPr>
-        <w:t xml:space="preserve">From the analysis, </w:t>
-      </w:r>
-      <w:r>
-        <w:rPr>
-          <w:sz w:val="24"/>
-          <w:szCs w:val="24"/>
-        </w:rPr>
-        <w:t>it</w:t>
-      </w:r>
-      <w:r>
-        <w:rPr>
-          <w:sz w:val="24"/>
-          <w:szCs w:val="24"/>
-        </w:rPr>
-        <w:t xml:space="preserve"> seems that HuskySort is the winner among other algorithms. Also, Husky with </w:t>
-      </w:r>
-      <w:r>
-        <w:rPr>
-          <w:sz w:val="24"/>
-          <w:szCs w:val="24"/>
-        </w:rPr>
-        <w:t>Timsort</w:t>
-      </w:r>
-      <w:r>
-        <w:rPr>
-          <w:sz w:val="24"/>
-          <w:szCs w:val="24"/>
-        </w:rPr>
-        <w:t xml:space="preserve"> performs much better for input size above 1 </w:t>
-      </w:r>
-      <w:r>
-        <w:rPr>
-          <w:sz w:val="24"/>
-          <w:szCs w:val="24"/>
-        </w:rPr>
-        <w:t>million</w:t>
-      </w:r>
-      <w:r>
-        <w:rPr>
+          <w:rFonts w:ascii="Times" w:hAnsi="Times"/>
+          <w:sz w:val="24"/>
+          <w:szCs w:val="24"/>
+        </w:rPr>
+        <w:t xml:space="preserve">HuskySort does not compete well with Timsort when </w:t>
+      </w:r>
+      <w:r>
+        <w:rPr>
+          <w:rFonts w:ascii="Times" w:hAnsi="Times"/>
+          <w:sz w:val="24"/>
+          <w:szCs w:val="24"/>
+        </w:rPr>
+        <w:t xml:space="preserve">an </w:t>
+      </w:r>
+      <w:r>
+        <w:rPr>
+          <w:rFonts w:ascii="Times" w:hAnsi="Times"/>
+          <w:sz w:val="24"/>
+          <w:szCs w:val="24"/>
+        </w:rPr>
+        <w:t>array is partially sorted</w:t>
+      </w:r>
+      <w:r>
+        <w:rPr>
+          <w:rFonts w:ascii="Times" w:hAnsi="Times"/>
+          <w:sz w:val="24"/>
+          <w:szCs w:val="24"/>
+        </w:rPr>
+        <w:t xml:space="preserve">. </w:t>
+      </w:r>
+      <w:r>
+        <w:rPr>
+          <w:rFonts w:ascii="Times" w:hAnsi="Times"/>
+          <w:sz w:val="24"/>
+          <w:szCs w:val="24"/>
+        </w:rPr>
+        <w:t xml:space="preserve">HuskySort does not compete well with Dual Pivot </w:t>
+      </w:r>
+      <w:r>
+        <w:rPr>
+          <w:rFonts w:ascii="Times" w:hAnsi="Times"/>
+          <w:sz w:val="24"/>
+          <w:szCs w:val="24"/>
+        </w:rPr>
+        <w:t>Quicksort</w:t>
+      </w:r>
+      <w:r>
+        <w:rPr>
+          <w:rFonts w:ascii="Times" w:hAnsi="Times"/>
+          <w:sz w:val="24"/>
+          <w:szCs w:val="24"/>
+        </w:rPr>
+        <w:t xml:space="preserve"> when sorting primitives</w:t>
+      </w:r>
+      <w:r>
+        <w:rPr>
+          <w:rFonts w:ascii="Times" w:hAnsi="Times"/>
           <w:sz w:val="24"/>
           <w:szCs w:val="24"/>
         </w:rPr>
@@ -1133,118 +1365,14 @@
     <w:p>
       <w:pPr>
         <w:rPr>
-          <w:sz w:val="24"/>
-          <w:szCs w:val="24"/>
-        </w:rPr>
-      </w:pPr>
-      <w:r>
-        <w:rPr>
-          <w:sz w:val="24"/>
-          <w:szCs w:val="24"/>
-        </w:rPr>
-        <w:t xml:space="preserve">The </w:t>
-      </w:r>
-      <w:r>
-        <w:rPr>
-          <w:sz w:val="24"/>
-          <w:szCs w:val="24"/>
-        </w:rPr>
-        <w:t>a</w:t>
-      </w:r>
-      <w:r>
-        <w:rPr>
-          <w:sz w:val="24"/>
-          <w:szCs w:val="24"/>
-        </w:rPr>
-        <w:t>uthor also describes the best use cases and non-use-cases for Huskysort.</w:t>
-      </w:r>
-      <w:r>
-        <w:rPr>
-          <w:sz w:val="24"/>
-          <w:szCs w:val="24"/>
-        </w:rPr>
-        <w:t xml:space="preserve"> </w:t>
-      </w:r>
-      <w:r>
-        <w:rPr>
-          <w:sz w:val="24"/>
-          <w:szCs w:val="24"/>
-        </w:rPr>
-        <w:t>HuskySort works very well for sorting randomly ordered arrays of objects on the JVM</w:t>
-      </w:r>
-      <w:r>
-        <w:rPr>
-          <w:sz w:val="24"/>
-          <w:szCs w:val="24"/>
-        </w:rPr>
-        <w:t xml:space="preserve">. </w:t>
-      </w:r>
-      <w:r>
-        <w:rPr>
-          <w:sz w:val="24"/>
-          <w:szCs w:val="24"/>
-        </w:rPr>
-        <w:t xml:space="preserve">HuskySort does not compete well with Timsort when </w:t>
-      </w:r>
-      <w:r>
-        <w:rPr>
-          <w:sz w:val="24"/>
-          <w:szCs w:val="24"/>
-        </w:rPr>
-        <w:t xml:space="preserve">an </w:t>
-      </w:r>
-      <w:r>
-        <w:rPr>
-          <w:sz w:val="24"/>
-          <w:szCs w:val="24"/>
-        </w:rPr>
-        <w:t>array is partially sorted</w:t>
-      </w:r>
-      <w:r>
-        <w:rPr>
-          <w:sz w:val="24"/>
-          <w:szCs w:val="24"/>
-        </w:rPr>
-        <w:t xml:space="preserve">. </w:t>
-      </w:r>
-      <w:r>
-        <w:rPr>
-          <w:sz w:val="24"/>
-          <w:szCs w:val="24"/>
-        </w:rPr>
-        <w:t xml:space="preserve">HuskySort does not compete well with Dual Pivot </w:t>
-      </w:r>
-      <w:r>
-        <w:rPr>
-          <w:sz w:val="24"/>
-          <w:szCs w:val="24"/>
-        </w:rPr>
-        <w:t>Quicksort</w:t>
-      </w:r>
-      <w:r>
-        <w:rPr>
-          <w:sz w:val="24"/>
-          <w:szCs w:val="24"/>
-        </w:rPr>
-        <w:t xml:space="preserve"> when sorting primitives</w:t>
-      </w:r>
-      <w:r>
-        <w:rPr>
-          <w:sz w:val="24"/>
-          <w:szCs w:val="24"/>
-        </w:rPr>
-        <w:t>.</w:t>
-      </w:r>
-    </w:p>
-    <w:p>
-      <w:pPr>
-        <w:rPr>
-          <w:sz w:val="24"/>
-          <w:szCs w:val="24"/>
-        </w:rPr>
-      </w:pPr>
-      <w:r>
-        <w:rPr>
+          <w:rFonts w:ascii="Times" w:hAnsi="Times"/>
+          <w:sz w:val="24"/>
+          <w:szCs w:val="24"/>
+        </w:rPr>
+      </w:pPr>
+      <w:r>
+        <w:rPr>
+          <w:rFonts w:ascii="Times" w:hAnsi="Times"/>
           <w:sz w:val="24"/>
           <w:szCs w:val="24"/>
         </w:rPr>
@@ -1252,6 +1380,7 @@
       </w:r>
       <w:r>
         <w:rPr>
+          <w:rFonts w:ascii="Times" w:hAnsi="Times"/>
           <w:sz w:val="24"/>
           <w:szCs w:val="24"/>
         </w:rPr>
@@ -1259,6 +1388,7 @@
       </w:r>
       <w:r>
         <w:rPr>
+          <w:rFonts w:ascii="Times" w:hAnsi="Times"/>
           <w:sz w:val="24"/>
           <w:szCs w:val="24"/>
         </w:rPr>
@@ -1266,6 +1396,7 @@
       </w:r>
       <w:r>
         <w:rPr>
+          <w:rFonts w:ascii="Times" w:hAnsi="Times"/>
           <w:sz w:val="24"/>
           <w:szCs w:val="24"/>
         </w:rPr>
@@ -1273,6 +1404,7 @@
       </w:r>
       <w:r>
         <w:rPr>
+          <w:rFonts w:ascii="Times" w:hAnsi="Times"/>
           <w:sz w:val="24"/>
           <w:szCs w:val="24"/>
         </w:rPr>
@@ -1280,6 +1412,7 @@
       </w:r>
       <w:r>
         <w:rPr>
+          <w:rFonts w:ascii="Times" w:hAnsi="Times"/>
           <w:sz w:val="24"/>
           <w:szCs w:val="24"/>
         </w:rPr>
@@ -1287,6 +1420,7 @@
       </w:r>
       <w:r>
         <w:rPr>
+          <w:rFonts w:ascii="Times" w:hAnsi="Times"/>
           <w:sz w:val="24"/>
           <w:szCs w:val="24"/>
         </w:rPr>
@@ -1294,6 +1428,7 @@
       </w:r>
       <w:r>
         <w:rPr>
+          <w:rFonts w:ascii="Times" w:hAnsi="Times"/>
           <w:sz w:val="24"/>
           <w:szCs w:val="24"/>
         </w:rPr>
@@ -1301,6 +1436,7 @@
       </w:r>
       <w:r>
         <w:rPr>
+          <w:rFonts w:ascii="Times" w:hAnsi="Times"/>
           <w:sz w:val="24"/>
           <w:szCs w:val="24"/>
         </w:rPr>
@@ -1308,35 +1444,24 @@
       </w:r>
       <w:r>
         <w:rPr>
-          <w:sz w:val="24"/>
-          <w:szCs w:val="24"/>
-        </w:rPr>
-        <w:t xml:space="preserve"> are not partially ordered. It is especially</w:t>
-      </w:r>
-      <w:r>
-        <w:rPr>
-          <w:sz w:val="24"/>
-          <w:szCs w:val="24"/>
-        </w:rPr>
-        <w:t xml:space="preserve"> </w:t>
-      </w:r>
-      <w:r>
-        <w:rPr>
-          <w:sz w:val="24"/>
-          <w:szCs w:val="24"/>
-        </w:rPr>
-        <w:t>fast for Unicode character strings.</w:t>
-      </w:r>
-    </w:p>
-    <w:p>
-      <w:pPr>
-        <w:rPr>
-          <w:sz w:val="24"/>
-          <w:szCs w:val="24"/>
-        </w:rPr>
-      </w:pPr>
-      <w:r>
-        <w:rPr>
+          <w:rFonts w:ascii="Times" w:hAnsi="Times"/>
+          <w:sz w:val="24"/>
+          <w:szCs w:val="24"/>
+        </w:rPr>
+        <w:t xml:space="preserve"> are not partially ordered. It is especially fast for Unicode character strings.</w:t>
+      </w:r>
+    </w:p>
+    <w:p>
+      <w:pPr>
+        <w:rPr>
+          <w:rFonts w:ascii="Times" w:hAnsi="Times"/>
+          <w:sz w:val="24"/>
+          <w:szCs w:val="24"/>
+        </w:rPr>
+      </w:pPr>
+      <w:r>
+        <w:rPr>
+          <w:rFonts w:ascii="Times" w:hAnsi="Times"/>
           <w:b/>
           <w:bCs/>
           <w:sz w:val="24"/>
@@ -1346,6 +1471,7 @@
       </w:r>
       <w:r>
         <w:rPr>
+          <w:rFonts w:ascii="Times" w:hAnsi="Times"/>
           <w:sz w:val="24"/>
           <w:szCs w:val="24"/>
         </w:rPr>
@@ -1353,6 +1479,7 @@
       </w:r>
       <w:r>
         <w:rPr>
+          <w:rFonts w:ascii="Times" w:hAnsi="Times"/>
           <w:sz w:val="24"/>
           <w:szCs w:val="24"/>
         </w:rPr>
@@ -1360,6 +1487,7 @@
       </w:r>
       <w:r>
         <w:rPr>
+          <w:rFonts w:ascii="Times" w:hAnsi="Times"/>
           <w:sz w:val="24"/>
           <w:szCs w:val="24"/>
         </w:rPr>
@@ -1367,6 +1495,7 @@
       </w:r>
       <w:r>
         <w:rPr>
+          <w:rFonts w:ascii="Times" w:hAnsi="Times"/>
           <w:b/>
           <w:bCs/>
           <w:sz w:val="24"/>
@@ -1376,6 +1505,7 @@
       </w:r>
       <w:r>
         <w:rPr>
+          <w:rFonts w:ascii="Times" w:hAnsi="Times"/>
           <w:sz w:val="24"/>
           <w:szCs w:val="24"/>
         </w:rPr>
@@ -1383,20 +1513,15 @@
       </w:r>
       <w:r>
         <w:rPr>
-          <w:sz w:val="24"/>
-          <w:szCs w:val="24"/>
-        </w:rPr>
-        <w:t>Peter M. Mcllroy and Keith Bostic</w:t>
-      </w:r>
-      <w:r>
-        <w:rPr>
-          <w:sz w:val="24"/>
-          <w:szCs w:val="24"/>
-        </w:rPr>
-        <w:t>.</w:t>
-      </w:r>
-      <w:r>
-        <w:rPr>
+          <w:rFonts w:ascii="Times" w:hAnsi="Times"/>
+          <w:sz w:val="24"/>
+          <w:szCs w:val="24"/>
+        </w:rPr>
+        <w:t>Peter M. Mcllroy and Keith Bostic.</w:t>
+      </w:r>
+      <w:r>
+        <w:rPr>
+          <w:rFonts w:ascii="Times" w:hAnsi="Times"/>
           <w:sz w:val="24"/>
           <w:szCs w:val="24"/>
         </w:rPr>
@@ -1404,6 +1529,7 @@
       </w:r>
       <w:r>
         <w:rPr>
+          <w:rFonts w:ascii="Times" w:hAnsi="Times"/>
           <w:sz w:val="24"/>
           <w:szCs w:val="24"/>
         </w:rPr>
@@ -1411,6 +1537,7 @@
       </w:r>
       <w:r>
         <w:rPr>
+          <w:rFonts w:ascii="Times" w:hAnsi="Times"/>
           <w:sz w:val="24"/>
           <w:szCs w:val="24"/>
         </w:rPr>
@@ -1420,7 +1547,7 @@
     <w:p>
       <w:pPr>
         <w:rPr>
-          <w:rFonts w:cstheme="minorHAnsi"/>
+          <w:rFonts w:ascii="Times" w:hAnsi="Times" w:cstheme="minorHAnsi"/>
           <w:color w:val="1D1C1D"/>
           <w:sz w:val="24"/>
           <w:szCs w:val="24"/>
@@ -1429,67 +1556,80 @@
       </w:pPr>
       <w:r>
         <w:rPr>
-          <w:rFonts w:cstheme="minorHAnsi"/>
+          <w:rFonts w:ascii="Times" w:hAnsi="Times" w:cstheme="minorHAnsi"/>
           <w:color w:val="1D1C1D"/>
           <w:sz w:val="24"/>
           <w:szCs w:val="24"/>
           <w:shd w:val="clear" w:color="auto" w:fill="F8F8F8"/>
         </w:rPr>
-        <w:t xml:space="preserve">According to the paper, </w:t>
-      </w:r>
-      <w:r>
-        <w:rPr>
-          <w:rFonts w:cstheme="minorHAnsi"/>
+        <w:t xml:space="preserve">According to the paper, radix sort is the best way to sort strings based on theory. </w:t>
+      </w:r>
+      <w:r>
+        <w:rPr>
+          <w:rFonts w:ascii="Times" w:hAnsi="Times" w:cstheme="minorHAnsi"/>
           <w:color w:val="1D1C1D"/>
           <w:sz w:val="24"/>
           <w:szCs w:val="24"/>
           <w:shd w:val="clear" w:color="auto" w:fill="F8F8F8"/>
         </w:rPr>
-        <w:t xml:space="preserve">radix sort is the best way to sort strings </w:t>
-      </w:r>
-      <w:r>
-        <w:rPr>
-          <w:rFonts w:cstheme="minorHAnsi"/>
+        <w:t xml:space="preserve">It also explains the working principle which is as follows - </w:t>
+      </w:r>
+      <w:r>
+        <w:rPr>
+          <w:rFonts w:ascii="Times" w:hAnsi="Times" w:cstheme="minorHAnsi"/>
           <w:color w:val="1D1C1D"/>
           <w:sz w:val="24"/>
           <w:szCs w:val="24"/>
           <w:shd w:val="clear" w:color="auto" w:fill="F8F8F8"/>
         </w:rPr>
-        <w:t>based on</w:t>
-      </w:r>
-      <w:r>
-        <w:rPr>
-          <w:rFonts w:cstheme="minorHAnsi"/>
+        <w:t xml:space="preserve">Take your strings and separate them by </w:t>
+      </w:r>
+    </w:p>
+    <w:p>
+      <w:pPr>
+        <w:rPr>
+          <w:rFonts w:ascii="Times" w:hAnsi="Times" w:cstheme="minorHAnsi"/>
           <w:color w:val="1D1C1D"/>
           <w:sz w:val="24"/>
           <w:szCs w:val="24"/>
           <w:shd w:val="clear" w:color="auto" w:fill="F8F8F8"/>
         </w:rPr>
-        <w:t xml:space="preserve"> theory. </w:t>
-      </w:r>
-      <w:r>
-        <w:rPr>
-          <w:rFonts w:cstheme="minorHAnsi"/>
+      </w:pPr>
+    </w:p>
+    <w:p>
+      <w:pPr>
+        <w:rPr>
+          <w:rFonts w:ascii="Times" w:hAnsi="Times" w:cstheme="minorHAnsi"/>
           <w:color w:val="1D1C1D"/>
           <w:sz w:val="24"/>
           <w:szCs w:val="24"/>
           <w:shd w:val="clear" w:color="auto" w:fill="F8F8F8"/>
         </w:rPr>
-        <w:t xml:space="preserve">It also explains the working principle which is as follows - </w:t>
-      </w:r>
-      <w:r>
-        <w:rPr>
-          <w:rFonts w:cstheme="minorHAnsi"/>
+      </w:pPr>
+    </w:p>
+    <w:p>
+      <w:pPr>
+        <w:rPr>
+          <w:rFonts w:ascii="Times" w:hAnsi="Times" w:cstheme="minorHAnsi"/>
           <w:color w:val="1D1C1D"/>
           <w:sz w:val="24"/>
           <w:szCs w:val="24"/>
           <w:shd w:val="clear" w:color="auto" w:fill="F8F8F8"/>
         </w:rPr>
-        <w:t xml:space="preserve">Take your strings and separate them by their first letter. One pile gets the empty strings. The next pile gets the strings that begin with </w:t>
-      </w:r>
-      <w:r>
-        <w:rPr>
-          <w:rFonts w:cstheme="minorHAnsi"/>
+      </w:pPr>
+      <w:r>
+        <w:rPr>
+          <w:rFonts w:ascii="Times" w:hAnsi="Times" w:cstheme="minorHAnsi"/>
+          <w:color w:val="1D1C1D"/>
+          <w:sz w:val="24"/>
+          <w:szCs w:val="24"/>
+          <w:shd w:val="clear" w:color="auto" w:fill="F8F8F8"/>
+        </w:rPr>
+        <w:t xml:space="preserve">their first letter. One pile gets the empty strings. The next pile gets the strings that begin with </w:t>
+      </w:r>
+      <w:r>
+        <w:rPr>
+          <w:rFonts w:ascii="Times" w:hAnsi="Times" w:cstheme="minorHAnsi"/>
           <w:i/>
           <w:iCs/>
           <w:color w:val="1D1C1D"/>
@@ -1501,7 +1641,7 @@
       </w:r>
       <w:r>
         <w:rPr>
-          <w:rFonts w:cstheme="minorHAnsi"/>
+          <w:rFonts w:ascii="Times" w:hAnsi="Times" w:cstheme="minorHAnsi"/>
           <w:color w:val="1D1C1D"/>
           <w:sz w:val="24"/>
           <w:szCs w:val="24"/>
@@ -1511,7 +1651,7 @@
       </w:r>
       <w:r>
         <w:rPr>
-          <w:rFonts w:cstheme="minorHAnsi"/>
+          <w:rFonts w:ascii="Times" w:hAnsi="Times" w:cstheme="minorHAnsi"/>
           <w:color w:val="1D1C1D"/>
           <w:sz w:val="24"/>
           <w:szCs w:val="24"/>
@@ -1521,7 +1661,7 @@
       </w:r>
       <w:r>
         <w:rPr>
-          <w:rFonts w:cstheme="minorHAnsi"/>
+          <w:rFonts w:ascii="Times" w:hAnsi="Times" w:cstheme="minorHAnsi"/>
           <w:i/>
           <w:iCs/>
           <w:color w:val="1D1C1D"/>
@@ -1533,7 +1673,7 @@
       </w:r>
       <w:r>
         <w:rPr>
-          <w:rFonts w:cstheme="minorHAnsi"/>
+          <w:rFonts w:ascii="Times" w:hAnsi="Times" w:cstheme="minorHAnsi"/>
           <w:color w:val="1D1C1D"/>
           <w:sz w:val="24"/>
           <w:szCs w:val="24"/>
@@ -1543,38 +1683,27 @@
       </w:r>
       <w:r>
         <w:rPr>
-          <w:rFonts w:cstheme="minorHAnsi"/>
+          <w:rFonts w:ascii="Times" w:hAnsi="Times" w:cstheme="minorHAnsi"/>
           <w:color w:val="1D1C1D"/>
           <w:sz w:val="24"/>
           <w:szCs w:val="24"/>
           <w:shd w:val="clear" w:color="auto" w:fill="F8F8F8"/>
         </w:rPr>
-        <w:t xml:space="preserve">nd so on. In the case of two or </w:t>
-      </w:r>
-      <w:r>
-        <w:rPr>
-          <w:rFonts w:cstheme="minorHAnsi"/>
+        <w:t>nd so on. In the case of two or more recursive splits, continue splitting the piles until the strings run out. When no more piles remain, collect them all in order. The strings are now sorted</w:t>
+      </w:r>
+      <w:r>
+        <w:rPr>
+          <w:rFonts w:ascii="Times" w:hAnsi="Times" w:cstheme="minorHAnsi"/>
           <w:color w:val="1D1C1D"/>
           <w:sz w:val="24"/>
           <w:szCs w:val="24"/>
           <w:shd w:val="clear" w:color="auto" w:fill="F8F8F8"/>
         </w:rPr>
-        <w:lastRenderedPageBreak/>
-        <w:t>more recursive splits, continue splitting the piles until the strings run out. When no more piles remain, collect them all in order. The strings are now sorted</w:t>
-      </w:r>
-      <w:r>
-        <w:rPr>
-          <w:rFonts w:cstheme="minorHAnsi"/>
-          <w:color w:val="1D1C1D"/>
-          <w:sz w:val="24"/>
-          <w:szCs w:val="24"/>
-          <w:shd w:val="clear" w:color="auto" w:fill="F8F8F8"/>
-        </w:rPr>
         <w:t>.</w:t>
       </w:r>
       <w:r>
         <w:rPr>
-          <w:rFonts w:ascii="Arial" w:hAnsi="Arial" w:cs="Arial"/>
+          <w:rFonts w:ascii="Times" w:hAnsi="Times" w:cs="Arial"/>
           <w:color w:val="1D1C1D"/>
           <w:sz w:val="23"/>
           <w:szCs w:val="23"/>
@@ -1584,48 +1713,38 @@
       </w:r>
       <w:r>
         <w:rPr>
-          <w:rFonts w:cstheme="minorHAnsi"/>
+          <w:rFonts w:ascii="Times" w:hAnsi="Times" w:cstheme="minorHAnsi"/>
           <w:color w:val="1D1C1D"/>
           <w:sz w:val="24"/>
           <w:szCs w:val="24"/>
           <w:shd w:val="clear" w:color="auto" w:fill="F8F8F8"/>
         </w:rPr>
-        <w:t>For classical radix exchange, assume that all strings have the same length. As a result, there would be no pile for empty strings, and splitting could be made as with Quicksort, with a bit test instead of Quicksort’s comparison to determine which pile the string belongs to</w:t>
-      </w:r>
-      <w:r>
-        <w:rPr>
-          <w:rFonts w:cstheme="minorHAnsi"/>
+        <w:t>For classical radix exchange, assume that all strings have the same length. As a result, there would be no pile for empty strings, and splitting could be made as with Quicksort, with a bit test instead of Quicksort’s comparison to determine which pile the string belongs to.</w:t>
+      </w:r>
+    </w:p>
+    <w:p>
+      <w:pPr>
+        <w:rPr>
+          <w:rFonts w:ascii="Times" w:hAnsi="Times" w:cstheme="minorHAnsi"/>
           <w:color w:val="1D1C1D"/>
           <w:sz w:val="24"/>
           <w:szCs w:val="24"/>
           <w:shd w:val="clear" w:color="auto" w:fill="F8F8F8"/>
         </w:rPr>
-        <w:t>.</w:t>
-      </w:r>
-    </w:p>
-    <w:p>
-      <w:pPr>
-        <w:rPr>
-          <w:rFonts w:cstheme="minorHAnsi"/>
+      </w:pPr>
+      <w:r>
+        <w:rPr>
+          <w:rFonts w:ascii="Times" w:hAnsi="Times" w:cstheme="minorHAnsi"/>
           <w:color w:val="1D1C1D"/>
           <w:sz w:val="24"/>
           <w:szCs w:val="24"/>
           <w:shd w:val="clear" w:color="auto" w:fill="F8F8F8"/>
         </w:rPr>
-      </w:pPr>
-      <w:r>
-        <w:rPr>
-          <w:rFonts w:cstheme="minorHAnsi"/>
-          <w:color w:val="1D1C1D"/>
-          <w:sz w:val="24"/>
-          <w:szCs w:val="24"/>
-          <w:shd w:val="clear" w:color="auto" w:fill="F8F8F8"/>
-        </w:rPr>
         <w:t>In the next part, the author compares the MSD and LSD radix sort.</w:t>
       </w:r>
       <w:r>
         <w:rPr>
-          <w:rFonts w:ascii="Arial" w:hAnsi="Arial" w:cs="Arial"/>
+          <w:rFonts w:ascii="Times" w:hAnsi="Times" w:cs="Arial"/>
           <w:color w:val="1D1C1D"/>
           <w:sz w:val="23"/>
           <w:szCs w:val="23"/>
@@ -1635,7 +1754,7 @@
       </w:r>
       <w:r>
         <w:rPr>
-          <w:rFonts w:cstheme="minorHAnsi"/>
+          <w:rFonts w:ascii="Times" w:hAnsi="Times" w:cstheme="minorHAnsi"/>
           <w:color w:val="1D1C1D"/>
           <w:sz w:val="24"/>
           <w:szCs w:val="24"/>
@@ -1645,7 +1764,7 @@
       </w:r>
       <w:r>
         <w:rPr>
-          <w:rFonts w:cstheme="minorHAnsi"/>
+          <w:rFonts w:ascii="Times" w:hAnsi="Times" w:cstheme="minorHAnsi"/>
           <w:color w:val="1D1C1D"/>
           <w:sz w:val="24"/>
           <w:szCs w:val="24"/>
@@ -1655,7 +1774,7 @@
       </w:r>
       <w:r>
         <w:rPr>
-          <w:rFonts w:cstheme="minorHAnsi"/>
+          <w:rFonts w:ascii="Times" w:hAnsi="Times" w:cstheme="minorHAnsi"/>
           <w:color w:val="1D1C1D"/>
           <w:sz w:val="24"/>
           <w:szCs w:val="24"/>
@@ -1667,7 +1786,7 @@
     <w:p>
       <w:pPr>
         <w:rPr>
-          <w:rFonts w:cstheme="minorHAnsi"/>
+          <w:rFonts w:ascii="Times" w:hAnsi="Times" w:cstheme="minorHAnsi"/>
           <w:color w:val="1D1C1D"/>
           <w:sz w:val="24"/>
           <w:szCs w:val="24"/>
@@ -1676,7 +1795,7 @@
       </w:pPr>
       <w:r>
         <w:rPr>
-          <w:rFonts w:cstheme="minorHAnsi"/>
+          <w:rFonts w:ascii="Times" w:hAnsi="Times" w:cstheme="minorHAnsi"/>
           <w:color w:val="1D1C1D"/>
           <w:sz w:val="24"/>
           <w:szCs w:val="24"/>
@@ -1686,7 +1805,7 @@
       </w:r>
       <w:r>
         <w:rPr>
-          <w:rFonts w:cstheme="minorHAnsi"/>
+          <w:rFonts w:ascii="Times" w:hAnsi="Times" w:cstheme="minorHAnsi"/>
           <w:color w:val="1D1C1D"/>
           <w:sz w:val="24"/>
           <w:szCs w:val="24"/>
@@ -1703,14 +1822,14 @@
           <w:numId w:val="4"/>
         </w:numPr>
         <w:rPr>
-          <w:rFonts w:cstheme="minorHAnsi"/>
-          <w:sz w:val="24"/>
-          <w:szCs w:val="24"/>
-        </w:rPr>
-      </w:pPr>
-      <w:r>
-        <w:rPr>
-          <w:rFonts w:cstheme="minorHAnsi"/>
+          <w:rFonts w:ascii="Times" w:hAnsi="Times" w:cstheme="minorHAnsi"/>
+          <w:sz w:val="24"/>
+          <w:szCs w:val="24"/>
+        </w:rPr>
+      </w:pPr>
+      <w:r>
+        <w:rPr>
+          <w:rFonts w:ascii="Times" w:hAnsi="Times" w:cstheme="minorHAnsi"/>
           <w:sz w:val="24"/>
           <w:szCs w:val="24"/>
         </w:rPr>
@@ -1718,7 +1837,7 @@
       </w:r>
       <w:r>
         <w:rPr>
-          <w:rFonts w:cstheme="minorHAnsi"/>
+          <w:rFonts w:ascii="Times" w:hAnsi="Times" w:cstheme="minorHAnsi"/>
           <w:sz w:val="24"/>
           <w:szCs w:val="24"/>
         </w:rPr>
@@ -1726,7 +1845,7 @@
       </w:r>
       <w:r>
         <w:rPr>
-          <w:rFonts w:cstheme="minorHAnsi"/>
+          <w:rFonts w:ascii="Times" w:hAnsi="Times" w:cstheme="minorHAnsi"/>
           <w:sz w:val="24"/>
           <w:szCs w:val="24"/>
         </w:rPr>
@@ -1741,14 +1860,14 @@
           <w:numId w:val="4"/>
         </w:numPr>
         <w:rPr>
-          <w:rFonts w:cstheme="minorHAnsi"/>
-          <w:sz w:val="24"/>
-          <w:szCs w:val="24"/>
-        </w:rPr>
-      </w:pPr>
-      <w:r>
-        <w:rPr>
-          <w:rFonts w:cstheme="minorHAnsi"/>
+          <w:rFonts w:ascii="Times" w:hAnsi="Times" w:cstheme="minorHAnsi"/>
+          <w:sz w:val="24"/>
+          <w:szCs w:val="24"/>
+        </w:rPr>
+      </w:pPr>
+      <w:r>
+        <w:rPr>
+          <w:rFonts w:ascii="Times" w:hAnsi="Times" w:cstheme="minorHAnsi"/>
           <w:sz w:val="24"/>
           <w:szCs w:val="24"/>
         </w:rPr>
@@ -1756,7 +1875,7 @@
       </w:r>
       <w:r>
         <w:rPr>
-          <w:rFonts w:cstheme="minorHAnsi"/>
+          <w:rFonts w:ascii="Times" w:hAnsi="Times" w:cstheme="minorHAnsi"/>
           <w:sz w:val="24"/>
           <w:szCs w:val="24"/>
         </w:rPr>
@@ -1764,7 +1883,7 @@
       </w:r>
       <w:r>
         <w:rPr>
-          <w:rFonts w:cstheme="minorHAnsi"/>
+          <w:rFonts w:ascii="Times" w:hAnsi="Times" w:cstheme="minorHAnsi"/>
           <w:sz w:val="24"/>
           <w:szCs w:val="24"/>
         </w:rPr>
@@ -1779,14 +1898,14 @@
           <w:numId w:val="4"/>
         </w:numPr>
         <w:rPr>
-          <w:rFonts w:cstheme="minorHAnsi"/>
-          <w:sz w:val="24"/>
-          <w:szCs w:val="24"/>
-        </w:rPr>
-      </w:pPr>
-      <w:r>
-        <w:rPr>
-          <w:rFonts w:cstheme="minorHAnsi"/>
+          <w:rFonts w:ascii="Times" w:hAnsi="Times" w:cstheme="minorHAnsi"/>
+          <w:sz w:val="24"/>
+          <w:szCs w:val="24"/>
+        </w:rPr>
+      </w:pPr>
+      <w:r>
+        <w:rPr>
+          <w:rFonts w:ascii="Times" w:hAnsi="Times" w:cstheme="minorHAnsi"/>
           <w:sz w:val="24"/>
           <w:szCs w:val="24"/>
         </w:rPr>
@@ -1794,7 +1913,7 @@
       </w:r>
       <w:r>
         <w:rPr>
-          <w:rFonts w:cstheme="minorHAnsi"/>
+          <w:rFonts w:ascii="Times" w:hAnsi="Times" w:cstheme="minorHAnsi"/>
           <w:sz w:val="24"/>
           <w:szCs w:val="24"/>
         </w:rPr>
@@ -1809,14 +1928,14 @@
           <w:numId w:val="4"/>
         </w:numPr>
         <w:rPr>
-          <w:rFonts w:cstheme="minorHAnsi"/>
-          <w:sz w:val="24"/>
-          <w:szCs w:val="24"/>
-        </w:rPr>
-      </w:pPr>
-      <w:r>
-        <w:rPr>
-          <w:rFonts w:cstheme="minorHAnsi"/>
+          <w:rFonts w:ascii="Times" w:hAnsi="Times" w:cstheme="minorHAnsi"/>
+          <w:sz w:val="24"/>
+          <w:szCs w:val="24"/>
+        </w:rPr>
+      </w:pPr>
+      <w:r>
+        <w:rPr>
+          <w:rFonts w:ascii="Times" w:hAnsi="Times" w:cstheme="minorHAnsi"/>
           <w:sz w:val="24"/>
           <w:szCs w:val="24"/>
         </w:rPr>
@@ -1826,14 +1945,14 @@
     <w:p>
       <w:pPr>
         <w:rPr>
-          <w:rFonts w:cstheme="minorHAnsi"/>
-          <w:sz w:val="24"/>
-          <w:szCs w:val="24"/>
-        </w:rPr>
-      </w:pPr>
-      <w:r>
-        <w:rPr>
-          <w:rFonts w:cstheme="minorHAnsi"/>
+          <w:rFonts w:ascii="Times" w:hAnsi="Times" w:cstheme="minorHAnsi"/>
+          <w:sz w:val="24"/>
+          <w:szCs w:val="24"/>
+        </w:rPr>
+      </w:pPr>
+      <w:r>
+        <w:rPr>
+          <w:rFonts w:ascii="Times" w:hAnsi="Times" w:cstheme="minorHAnsi"/>
           <w:sz w:val="24"/>
           <w:szCs w:val="24"/>
         </w:rPr>
@@ -1841,7 +1960,7 @@
       </w:r>
       <w:r>
         <w:rPr>
-          <w:rFonts w:ascii="Arial" w:hAnsi="Arial" w:cs="Arial"/>
+          <w:rFonts w:ascii="Times" w:hAnsi="Times" w:cs="Arial"/>
           <w:color w:val="1D1C1D"/>
           <w:sz w:val="23"/>
           <w:szCs w:val="23"/>
@@ -1851,47 +1970,15 @@
       </w:r>
       <w:r>
         <w:rPr>
-          <w:rFonts w:cstheme="minorHAnsi"/>
-          <w:sz w:val="24"/>
-          <w:szCs w:val="24"/>
-        </w:rPr>
-        <w:t>Radix exchange was briefly popular, but Quicksort quickly surpassed it. Not only was radix exchange slower than Quicksort, but its bits were hidden by Fortran or Algol code, so Quicksort was easy to use. Despite this, the Radix exchange is impossible to beat in terms of data examined. Quicksort cannot come close. Quicksort compares Θ(log n) bits per comparison and inspects Ω (log n) bits per comparison. By this measure, the expected running time for Quicksort is Ω (n log</w:t>
-      </w:r>
-      <w:r>
-        <w:rPr>
-          <w:rFonts w:cstheme="minorHAnsi"/>
-          <w:sz w:val="24"/>
-          <w:szCs w:val="24"/>
-        </w:rPr>
-        <w:t>^2</w:t>
-      </w:r>
-      <w:r>
-        <w:rPr>
-          <w:rFonts w:cstheme="minorHAnsi"/>
-          <w:sz w:val="24"/>
-          <w:szCs w:val="24"/>
-        </w:rPr>
-        <w:t xml:space="preserve"> n), for radix exchange only Ω (n log n). Worse, Quicksort can “go quadratic” and take time Ω (n log</w:t>
-      </w:r>
-      <w:r>
-        <w:rPr>
-          <w:rFonts w:cstheme="minorHAnsi"/>
-          <w:sz w:val="24"/>
-          <w:szCs w:val="24"/>
-        </w:rPr>
-        <w:t>^2</w:t>
-      </w:r>
-      <w:r>
-        <w:rPr>
-          <w:rFonts w:cstheme="minorHAnsi"/>
-          <w:sz w:val="24"/>
-          <w:szCs w:val="24"/>
-        </w:rPr>
-        <w:t xml:space="preserve"> n) on unfortunate input</w:t>
-      </w:r>
-      <w:r>
-        <w:rPr>
-          <w:rFonts w:cstheme="minorHAnsi"/>
+          <w:rFonts w:ascii="Times" w:hAnsi="Times" w:cstheme="minorHAnsi"/>
+          <w:sz w:val="24"/>
+          <w:szCs w:val="24"/>
+        </w:rPr>
+        <w:t>Radix exchange was briefly popular, but Quicksort quickly surpassed it. Not only was radix exchange slower than Quicksort, but its bits were hidden by Fortran or Algol code, so Quicksort was easy to use. Despite this, the Radix exchange is impossible to beat in terms of data examined. Quicksort cannot come close. Quicksort compares Θ(log n) bits per comparison and inspects Ω (log n) bits per comparison. By this measure, the expected running time for Quicksort is Ω (n log^2 n), for radix exchange only Ω (n log n). Worse, Quicksort can “go quadratic” and take time Ω (n log^2 n) on unfortunate input</w:t>
+      </w:r>
+      <w:r>
+        <w:rPr>
+          <w:rFonts w:ascii="Times" w:hAnsi="Times" w:cstheme="minorHAnsi"/>
           <w:sz w:val="24"/>
           <w:szCs w:val="24"/>
         </w:rPr>
@@ -1901,14 +1988,14 @@
     <w:p>
       <w:pPr>
         <w:rPr>
-          <w:rFonts w:cstheme="minorHAnsi"/>
-          <w:sz w:val="24"/>
-          <w:szCs w:val="24"/>
-        </w:rPr>
-      </w:pPr>
-      <w:r>
-        <w:rPr>
-          <w:rFonts w:cstheme="minorHAnsi"/>
+          <w:rFonts w:ascii="Times" w:hAnsi="Times" w:cstheme="minorHAnsi"/>
+          <w:sz w:val="24"/>
+          <w:szCs w:val="24"/>
+        </w:rPr>
+      </w:pPr>
+      <w:r>
+        <w:rPr>
+          <w:rFonts w:ascii="Times" w:hAnsi="Times" w:cstheme="minorHAnsi"/>
           <w:sz w:val="24"/>
           <w:szCs w:val="24"/>
         </w:rPr>
@@ -1923,14 +2010,14 @@
           <w:numId w:val="5"/>
         </w:numPr>
         <w:rPr>
-          <w:rFonts w:cstheme="minorHAnsi"/>
-          <w:sz w:val="24"/>
-          <w:szCs w:val="24"/>
-        </w:rPr>
-      </w:pPr>
-      <w:r>
-        <w:rPr>
-          <w:rFonts w:cstheme="minorHAnsi"/>
+          <w:rFonts w:ascii="Times" w:hAnsi="Times" w:cstheme="minorHAnsi"/>
+          <w:sz w:val="24"/>
+          <w:szCs w:val="24"/>
+        </w:rPr>
+      </w:pPr>
+      <w:r>
+        <w:rPr>
+          <w:rFonts w:ascii="Times" w:hAnsi="Times" w:cstheme="minorHAnsi"/>
           <w:sz w:val="24"/>
           <w:szCs w:val="24"/>
         </w:rPr>
@@ -1945,14 +2032,14 @@
           <w:numId w:val="5"/>
         </w:numPr>
         <w:rPr>
-          <w:rFonts w:cstheme="minorHAnsi"/>
-          <w:sz w:val="24"/>
-          <w:szCs w:val="24"/>
-        </w:rPr>
-      </w:pPr>
-      <w:r>
-        <w:rPr>
-          <w:rFonts w:cstheme="minorHAnsi"/>
+          <w:rFonts w:ascii="Times" w:hAnsi="Times" w:cstheme="minorHAnsi"/>
+          <w:sz w:val="24"/>
+          <w:szCs w:val="24"/>
+        </w:rPr>
+      </w:pPr>
+      <w:r>
+        <w:rPr>
+          <w:rFonts w:ascii="Times" w:hAnsi="Times" w:cstheme="minorHAnsi"/>
           <w:sz w:val="24"/>
           <w:szCs w:val="24"/>
         </w:rPr>
@@ -1967,14 +2054,14 @@
           <w:numId w:val="5"/>
         </w:numPr>
         <w:rPr>
-          <w:rFonts w:cstheme="minorHAnsi"/>
-          <w:sz w:val="24"/>
-          <w:szCs w:val="24"/>
-        </w:rPr>
-      </w:pPr>
-      <w:r>
-        <w:rPr>
-          <w:rFonts w:cstheme="minorHAnsi"/>
+          <w:rFonts w:ascii="Times" w:hAnsi="Times" w:cstheme="minorHAnsi"/>
+          <w:sz w:val="24"/>
+          <w:szCs w:val="24"/>
+        </w:rPr>
+      </w:pPr>
+      <w:r>
+        <w:rPr>
+          <w:rFonts w:ascii="Times" w:hAnsi="Times" w:cstheme="minorHAnsi"/>
           <w:sz w:val="24"/>
           <w:szCs w:val="24"/>
         </w:rPr>
@@ -1986,7 +2073,7 @@
         <w:pStyle w:val="ListParagraph"/>
         <w:ind w:left="360"/>
         <w:rPr>
-          <w:rFonts w:cstheme="minorHAnsi"/>
+          <w:rFonts w:ascii="Times" w:hAnsi="Times" w:cstheme="minorHAnsi"/>
           <w:sz w:val="24"/>
           <w:szCs w:val="24"/>
         </w:rPr>
@@ -1997,14 +2084,14 @@
         <w:pStyle w:val="ListParagraph"/>
         <w:ind w:left="0"/>
         <w:rPr>
-          <w:rFonts w:cstheme="minorHAnsi"/>
-          <w:sz w:val="24"/>
-          <w:szCs w:val="24"/>
-        </w:rPr>
-      </w:pPr>
-      <w:r>
-        <w:rPr>
-          <w:rFonts w:cstheme="minorHAnsi"/>
+          <w:rFonts w:ascii="Times" w:hAnsi="Times" w:cstheme="minorHAnsi"/>
+          <w:sz w:val="24"/>
+          <w:szCs w:val="24"/>
+        </w:rPr>
+      </w:pPr>
+      <w:r>
+        <w:rPr>
+          <w:rFonts w:ascii="Times" w:hAnsi="Times" w:cstheme="minorHAnsi"/>
           <w:sz w:val="24"/>
           <w:szCs w:val="24"/>
         </w:rPr>
@@ -2012,7 +2099,7 @@
       </w:r>
       <w:r>
         <w:rPr>
-          <w:rFonts w:cstheme="minorHAnsi"/>
+          <w:rFonts w:ascii="Times" w:hAnsi="Times" w:cstheme="minorHAnsi"/>
           <w:sz w:val="24"/>
           <w:szCs w:val="24"/>
         </w:rPr>
@@ -2020,19 +2107,20 @@
       </w:r>
       <w:r>
         <w:rPr>
-          <w:rFonts w:cstheme="minorHAnsi"/>
-          <w:sz w:val="24"/>
-          <w:szCs w:val="24"/>
-        </w:rPr>
-        <w:t xml:space="preserve"> in many other ways. They both sort in place, using little extra space. Both require a recursion stack, which is expected to grow to O (log N). If the strings are long or have varying lengths, either method is helpful, but if the strings are long or have different sizes, it is better to address the strings through uniform descriptors and sort by arranging minor descriptors instead of long ones</w:t>
-      </w:r>
-      <w:r>
-        <w:rPr>
-          <w:rFonts w:cstheme="minorHAnsi"/>
-          <w:sz w:val="24"/>
-          <w:szCs w:val="24"/>
-        </w:rPr>
-        <w:t>.</w:t>
+          <w:rFonts w:ascii="Times" w:hAnsi="Times" w:cstheme="minorHAnsi"/>
+          <w:sz w:val="24"/>
+          <w:szCs w:val="24"/>
+        </w:rPr>
+        <w:t xml:space="preserve"> in many other ways. They both sort in place, using little extra space. Both require a recursion stack, which is expected to grow to O (log N). If the strings are long or have varying lengths, either method is helpful, but if the strings are </w:t>
+      </w:r>
+      <w:r>
+        <w:rPr>
+          <w:rFonts w:ascii="Times" w:hAnsi="Times" w:cstheme="minorHAnsi"/>
+          <w:sz w:val="24"/>
+          <w:szCs w:val="24"/>
+        </w:rPr>
+        <w:lastRenderedPageBreak/>
+        <w:t>long or have different sizes, it is better to address the strings through uniform descriptors and sort by arranging minor descriptors instead of long ones.</w:t>
       </w:r>
     </w:p>
     <w:p>
@@ -2040,53 +2128,53 @@
         <w:pStyle w:val="ListParagraph"/>
         <w:ind w:left="360"/>
         <w:rPr>
-          <w:rFonts w:cstheme="minorHAnsi"/>
-          <w:sz w:val="24"/>
-          <w:szCs w:val="24"/>
-        </w:rPr>
-      </w:pPr>
-    </w:p>
-    <w:p>
-      <w:pPr>
-        <w:rPr>
-          <w:rFonts w:cstheme="minorHAnsi"/>
-          <w:sz w:val="24"/>
-          <w:szCs w:val="24"/>
-        </w:rPr>
-      </w:pPr>
-      <w:r>
-        <w:rPr>
-          <w:rFonts w:cstheme="minorHAnsi"/>
-          <w:sz w:val="24"/>
-          <w:szCs w:val="24"/>
-        </w:rPr>
-        <w:t>Finally, the paper compares 3-way radix quicksort and standard quicksort.</w:t>
+          <w:rFonts w:ascii="Times" w:hAnsi="Times" w:cstheme="minorHAnsi"/>
+          <w:sz w:val="24"/>
+          <w:szCs w:val="24"/>
+        </w:rPr>
+      </w:pPr>
+    </w:p>
+    <w:p>
+      <w:pPr>
+        <w:rPr>
+          <w:rFonts w:ascii="Times" w:hAnsi="Times" w:cstheme="minorHAnsi"/>
+          <w:sz w:val="24"/>
+          <w:szCs w:val="24"/>
+        </w:rPr>
+      </w:pPr>
+      <w:r>
+        <w:rPr>
+          <w:rFonts w:ascii="Times" w:hAnsi="Times" w:cstheme="minorHAnsi"/>
+          <w:sz w:val="24"/>
+          <w:szCs w:val="24"/>
+        </w:rPr>
+        <w:t>Finally, the paper compares 3-way radix quicksort and standard quicksor</w:t>
+      </w:r>
+      <w:r>
+        <w:rPr>
+          <w:rFonts w:ascii="Times" w:hAnsi="Times" w:cstheme="minorHAnsi"/>
+          <w:sz w:val="24"/>
+          <w:szCs w:val="24"/>
+        </w:rPr>
+        <w:t>t</w:t>
       </w:r>
     </w:p>
     <w:p>
       <w:pPr>
         <w:spacing w:after="40"/>
         <w:rPr>
-          <w:rFonts w:cstheme="minorHAnsi"/>
-          <w:sz w:val="24"/>
-          <w:szCs w:val="24"/>
-        </w:rPr>
-      </w:pPr>
-      <w:r>
-        <w:rPr>
-          <w:rFonts w:cstheme="minorHAnsi"/>
-          <w:sz w:val="24"/>
-          <w:szCs w:val="24"/>
-        </w:rPr>
-        <w:t>standard Quicksort</w:t>
-      </w:r>
-      <w:r>
-        <w:rPr>
-          <w:rFonts w:cstheme="minorHAnsi"/>
-          <w:sz w:val="24"/>
-          <w:szCs w:val="24"/>
-        </w:rPr>
-        <w:t xml:space="preserve"> - </w:t>
+          <w:rFonts w:ascii="Times" w:hAnsi="Times" w:cstheme="minorHAnsi"/>
+          <w:sz w:val="24"/>
+          <w:szCs w:val="24"/>
+        </w:rPr>
+      </w:pPr>
+      <w:r>
+        <w:rPr>
+          <w:rFonts w:ascii="Times" w:hAnsi="Times" w:cstheme="minorHAnsi"/>
+          <w:sz w:val="24"/>
+          <w:szCs w:val="24"/>
+        </w:rPr>
+        <w:t xml:space="preserve">standard Quicksort - </w:t>
       </w:r>
     </w:p>
     <w:p>
@@ -2098,14 +2186,14 @@
         </w:numPr>
         <w:spacing w:after="0"/>
         <w:rPr>
-          <w:rFonts w:cstheme="minorHAnsi"/>
-          <w:sz w:val="24"/>
-          <w:szCs w:val="24"/>
-        </w:rPr>
-      </w:pPr>
-      <w:r>
-        <w:rPr>
-          <w:rFonts w:cstheme="minorHAnsi"/>
+          <w:rFonts w:ascii="Times" w:hAnsi="Times" w:cstheme="minorHAnsi"/>
+          <w:sz w:val="24"/>
+          <w:szCs w:val="24"/>
+        </w:rPr>
+      </w:pPr>
+      <w:r>
+        <w:rPr>
+          <w:rFonts w:ascii="Times" w:hAnsi="Times" w:cstheme="minorHAnsi"/>
           <w:sz w:val="24"/>
           <w:szCs w:val="24"/>
         </w:rPr>
@@ -2120,14 +2208,14 @@
           <w:numId w:val="8"/>
         </w:numPr>
         <w:rPr>
-          <w:rFonts w:cstheme="minorHAnsi"/>
-          <w:sz w:val="24"/>
-          <w:szCs w:val="24"/>
-        </w:rPr>
-      </w:pPr>
-      <w:r>
-        <w:rPr>
-          <w:rFonts w:cstheme="minorHAnsi"/>
+          <w:rFonts w:ascii="Times" w:hAnsi="Times" w:cstheme="minorHAnsi"/>
+          <w:sz w:val="24"/>
+          <w:szCs w:val="24"/>
+        </w:rPr>
+      </w:pPr>
+      <w:r>
+        <w:rPr>
+          <w:rFonts w:ascii="Times" w:hAnsi="Times" w:cstheme="minorHAnsi"/>
           <w:sz w:val="24"/>
           <w:szCs w:val="24"/>
         </w:rPr>
@@ -2137,14 +2225,14 @@
     <w:p>
       <w:pPr>
         <w:rPr>
-          <w:rFonts w:cstheme="minorHAnsi"/>
-          <w:sz w:val="24"/>
-          <w:szCs w:val="24"/>
-        </w:rPr>
-      </w:pPr>
-      <w:r>
-        <w:rPr>
-          <w:rFonts w:cstheme="minorHAnsi"/>
+          <w:rFonts w:ascii="Times" w:hAnsi="Times" w:cstheme="minorHAnsi"/>
+          <w:sz w:val="24"/>
+          <w:szCs w:val="24"/>
+        </w:rPr>
+      </w:pPr>
+      <w:r>
+        <w:rPr>
+          <w:rFonts w:ascii="Times" w:hAnsi="Times" w:cstheme="minorHAnsi"/>
           <w:sz w:val="24"/>
           <w:szCs w:val="24"/>
         </w:rPr>
@@ -2152,7 +2240,7 @@
       </w:r>
       <w:r>
         <w:rPr>
-          <w:rFonts w:cstheme="minorHAnsi"/>
+          <w:rFonts w:ascii="Times" w:hAnsi="Times" w:cstheme="minorHAnsi"/>
           <w:sz w:val="24"/>
           <w:szCs w:val="24"/>
         </w:rPr>
@@ -2160,7 +2248,7 @@
       </w:r>
       <w:r>
         <w:rPr>
-          <w:rFonts w:cstheme="minorHAnsi"/>
+          <w:rFonts w:ascii="Times" w:hAnsi="Times" w:cstheme="minorHAnsi"/>
           <w:sz w:val="24"/>
           <w:szCs w:val="24"/>
         </w:rPr>
@@ -2169,7 +2257,7 @@
       </w:r>
       <w:r>
         <w:rPr>
-          <w:rFonts w:cstheme="minorHAnsi"/>
+          <w:rFonts w:ascii="Times" w:hAnsi="Times" w:cstheme="minorHAnsi"/>
           <w:sz w:val="24"/>
           <w:szCs w:val="24"/>
         </w:rPr>
@@ -2178,7 +2266,7 @@
       </w:r>
       <w:r>
         <w:rPr>
-          <w:rFonts w:cstheme="minorHAnsi"/>
+          <w:rFonts w:ascii="Times" w:hAnsi="Times" w:cstheme="minorHAnsi"/>
           <w:sz w:val="24"/>
           <w:szCs w:val="24"/>
         </w:rPr>
@@ -2187,7 +2275,7 @@
       </w:r>
       <w:r>
         <w:rPr>
-          <w:rFonts w:cstheme="minorHAnsi"/>
+          <w:rFonts w:ascii="Times" w:hAnsi="Times" w:cstheme="minorHAnsi"/>
           <w:sz w:val="24"/>
           <w:szCs w:val="24"/>
         </w:rPr>
@@ -2198,14 +2286,14 @@
     <w:p>
       <w:pPr>
         <w:rPr>
-          <w:rFonts w:cstheme="minorHAnsi"/>
-          <w:sz w:val="24"/>
-          <w:szCs w:val="24"/>
-        </w:rPr>
-      </w:pPr>
-      <w:r>
-        <w:rPr>
-          <w:rFonts w:cstheme="minorHAnsi"/>
+          <w:rFonts w:ascii="Times" w:hAnsi="Times" w:cstheme="minorHAnsi"/>
+          <w:sz w:val="24"/>
+          <w:szCs w:val="24"/>
+        </w:rPr>
+      </w:pPr>
+      <w:r>
+        <w:rPr>
+          <w:rFonts w:ascii="Times" w:hAnsi="Times" w:cstheme="minorHAnsi"/>
           <w:sz w:val="24"/>
           <w:szCs w:val="24"/>
         </w:rPr>
@@ -2215,30 +2303,22 @@
     <w:p>
       <w:pPr>
         <w:rPr>
-          <w:rFonts w:cstheme="minorHAnsi"/>
-          <w:sz w:val="24"/>
-          <w:szCs w:val="24"/>
-        </w:rPr>
-      </w:pPr>
-      <w:r>
-        <w:rPr>
-          <w:rFonts w:cstheme="minorHAnsi"/>
-          <w:sz w:val="24"/>
-          <w:szCs w:val="24"/>
-        </w:rPr>
-        <w:t>MSD radix sort</w:t>
-      </w:r>
-      <w:r>
-        <w:rPr>
-          <w:rFonts w:cstheme="minorHAnsi"/>
-          <w:sz w:val="24"/>
-          <w:szCs w:val="24"/>
-        </w:rPr>
-        <w:t xml:space="preserve"> - </w:t>
-      </w:r>
-      <w:r>
-        <w:rPr>
-          <w:rFonts w:cstheme="minorHAnsi"/>
+          <w:rFonts w:ascii="Times" w:hAnsi="Times" w:cstheme="minorHAnsi"/>
+          <w:sz w:val="24"/>
+          <w:szCs w:val="24"/>
+        </w:rPr>
+      </w:pPr>
+      <w:r>
+        <w:rPr>
+          <w:rFonts w:ascii="Times" w:hAnsi="Times" w:cstheme="minorHAnsi"/>
+          <w:sz w:val="24"/>
+          <w:szCs w:val="24"/>
+        </w:rPr>
+        <w:t xml:space="preserve">MSD radix sort - </w:t>
+      </w:r>
+      <w:r>
+        <w:rPr>
+          <w:rFonts w:ascii="Times" w:hAnsi="Times" w:cstheme="minorHAnsi"/>
           <w:sz w:val="24"/>
           <w:szCs w:val="24"/>
         </w:rPr>
@@ -2247,7 +2327,7 @@
       </w:r>
       <w:r>
         <w:rPr>
-          <w:rFonts w:cstheme="minorHAnsi"/>
+          <w:rFonts w:ascii="Times" w:hAnsi="Times" w:cstheme="minorHAnsi"/>
           <w:sz w:val="24"/>
           <w:szCs w:val="24"/>
         </w:rPr>
@@ -2256,7 +2336,7 @@
       </w:r>
       <w:r>
         <w:rPr>
-          <w:rFonts w:cstheme="minorHAnsi"/>
+          <w:rFonts w:ascii="Times" w:hAnsi="Times" w:cstheme="minorHAnsi"/>
           <w:sz w:val="24"/>
           <w:szCs w:val="24"/>
         </w:rPr>
@@ -2267,14 +2347,14 @@
     <w:p>
       <w:pPr>
         <w:rPr>
-          <w:rFonts w:cstheme="minorHAnsi"/>
-          <w:sz w:val="24"/>
-          <w:szCs w:val="24"/>
-        </w:rPr>
-      </w:pPr>
-      <w:r>
-        <w:rPr>
-          <w:rFonts w:cstheme="minorHAnsi"/>
+          <w:rFonts w:ascii="Times" w:hAnsi="Times" w:cstheme="minorHAnsi"/>
+          <w:sz w:val="24"/>
+          <w:szCs w:val="24"/>
+        </w:rPr>
+      </w:pPr>
+      <w:r>
+        <w:rPr>
+          <w:rFonts w:ascii="Times" w:hAnsi="Times" w:cstheme="minorHAnsi"/>
           <w:sz w:val="24"/>
           <w:szCs w:val="24"/>
         </w:rPr>
@@ -2282,7 +2362,7 @@
       </w:r>
       <w:r>
         <w:rPr>
-          <w:rFonts w:cstheme="minorHAnsi"/>
+          <w:rFonts w:ascii="Times" w:hAnsi="Times" w:cstheme="minorHAnsi"/>
           <w:sz w:val="24"/>
           <w:szCs w:val="24"/>
         </w:rPr>
@@ -2291,7 +2371,7 @@
       </w:r>
       <w:r>
         <w:rPr>
-          <w:rFonts w:cstheme="minorHAnsi"/>
+          <w:rFonts w:ascii="Times" w:hAnsi="Times" w:cstheme="minorHAnsi"/>
           <w:sz w:val="24"/>
           <w:szCs w:val="24"/>
         </w:rPr>
@@ -2300,7 +2380,7 @@
       </w:r>
       <w:r>
         <w:rPr>
-          <w:rFonts w:cstheme="minorHAnsi"/>
+          <w:rFonts w:ascii="Times" w:hAnsi="Times" w:cstheme="minorHAnsi"/>
           <w:sz w:val="24"/>
           <w:szCs w:val="24"/>
         </w:rPr>
@@ -2311,26 +2391,18 @@
     <w:p>
       <w:pPr>
         <w:rPr>
-          <w:rFonts w:cstheme="minorHAnsi"/>
-          <w:sz w:val="24"/>
-          <w:szCs w:val="24"/>
-        </w:rPr>
-      </w:pPr>
-    </w:p>
-    <w:p>
-      <w:pPr>
-        <w:pStyle w:val="ListParagraph"/>
-        <w:numPr>
-          <w:ilvl w:val="0"/>
-          <w:numId w:val="1"/>
-        </w:numPr>
-        <w:rPr>
+          <w:rFonts w:ascii="Times" w:hAnsi="Times"/>
+          <w:b/>
+          <w:bCs/>
           <w:sz w:val="28"/>
           <w:szCs w:val="28"/>
         </w:rPr>
       </w:pPr>
       <w:r>
         <w:rPr>
+          <w:rFonts w:ascii="Times" w:hAnsi="Times"/>
+          <w:b/>
+          <w:bCs/>
           <w:sz w:val="28"/>
           <w:szCs w:val="28"/>
         </w:rPr>
@@ -2340,12 +2412,14 @@
     <w:p>
       <w:pPr>
         <w:rPr>
-          <w:sz w:val="24"/>
-          <w:szCs w:val="24"/>
-        </w:rPr>
-      </w:pPr>
-      <w:r>
-        <w:rPr>
+          <w:rFonts w:ascii="Times" w:hAnsi="Times"/>
+          <w:sz w:val="24"/>
+          <w:szCs w:val="24"/>
+        </w:rPr>
+      </w:pPr>
+      <w:r>
+        <w:rPr>
+          <w:rFonts w:ascii="Times" w:hAnsi="Times"/>
           <w:sz w:val="24"/>
           <w:szCs w:val="24"/>
         </w:rPr>
@@ -2353,6 +2427,7 @@
       </w:r>
       <w:r>
         <w:rPr>
+          <w:rFonts w:ascii="Times" w:hAnsi="Times"/>
           <w:sz w:val="24"/>
           <w:szCs w:val="24"/>
         </w:rPr>
@@ -2362,12 +2437,14 @@
     <w:p>
       <w:pPr>
         <w:rPr>
-          <w:sz w:val="24"/>
-          <w:szCs w:val="24"/>
-        </w:rPr>
-      </w:pPr>
-      <w:r>
-        <w:rPr>
+          <w:rFonts w:ascii="Times" w:hAnsi="Times"/>
+          <w:sz w:val="24"/>
+          <w:szCs w:val="24"/>
+        </w:rPr>
+      </w:pPr>
+      <w:r>
+        <w:rPr>
+          <w:rFonts w:ascii="Times" w:hAnsi="Times"/>
           <w:sz w:val="24"/>
           <w:szCs w:val="24"/>
         </w:rPr>
@@ -2398,6 +2475,7 @@
           <w:p>
             <w:pPr>
               <w:rPr>
+                <w:rFonts w:ascii="Times" w:hAnsi="Times"/>
                 <w:b/>
                 <w:bCs/>
                 <w:sz w:val="24"/>
@@ -2406,6 +2484,7 @@
             </w:pPr>
             <w:r>
               <w:rPr>
+                <w:rFonts w:ascii="Times" w:hAnsi="Times"/>
                 <w:b/>
                 <w:bCs/>
                 <w:sz w:val="24"/>
@@ -2424,6 +2503,7 @@
           <w:p>
             <w:pPr>
               <w:rPr>
+                <w:rFonts w:ascii="Times" w:hAnsi="Times"/>
                 <w:b/>
                 <w:bCs/>
                 <w:sz w:val="24"/>
@@ -2432,6 +2512,7 @@
             </w:pPr>
             <w:r>
               <w:rPr>
+                <w:rFonts w:ascii="Times" w:hAnsi="Times"/>
                 <w:b/>
                 <w:bCs/>
                 <w:sz w:val="24"/>
@@ -2455,12 +2536,14 @@
           <w:p>
             <w:pPr>
               <w:rPr>
+                <w:rFonts w:ascii="Times" w:hAnsi="Times"/>
                 <w:sz w:val="24"/>
                 <w:szCs w:val="24"/>
               </w:rPr>
             </w:pPr>
             <w:r>
               <w:rPr>
+                <w:rFonts w:ascii="Times" w:hAnsi="Times"/>
                 <w:sz w:val="24"/>
                 <w:szCs w:val="24"/>
               </w:rPr>
@@ -2468,6 +2551,7 @@
             </w:r>
             <w:r>
               <w:rPr>
+                <w:rFonts w:ascii="Times" w:hAnsi="Times"/>
                 <w:sz w:val="24"/>
                 <w:szCs w:val="24"/>
               </w:rPr>
@@ -2475,6 +2559,7 @@
             </w:r>
             <w:r>
               <w:rPr>
+                <w:rFonts w:ascii="Times" w:hAnsi="Times"/>
                 <w:sz w:val="24"/>
                 <w:szCs w:val="24"/>
               </w:rPr>
@@ -2491,12 +2576,14 @@
           <w:p>
             <w:pPr>
               <w:rPr>
+                <w:rFonts w:ascii="Times" w:hAnsi="Times"/>
                 <w:sz w:val="24"/>
                 <w:szCs w:val="24"/>
               </w:rPr>
             </w:pPr>
             <w:r>
               <w:rPr>
+                <w:rFonts w:ascii="Times" w:hAnsi="Times"/>
                 <w:sz w:val="24"/>
                 <w:szCs w:val="24"/>
               </w:rPr>
@@ -2518,30 +2605,18 @@
           <w:p>
             <w:pPr>
               <w:rPr>
+                <w:rFonts w:ascii="Times" w:hAnsi="Times"/>
                 <w:sz w:val="24"/>
                 <w:szCs w:val="24"/>
               </w:rPr>
             </w:pPr>
             <w:r>
               <w:rPr>
+                <w:rFonts w:ascii="Times" w:hAnsi="Times"/>
                 <w:sz w:val="24"/>
                 <w:szCs w:val="24"/>
               </w:rPr>
-              <w:t>Tim</w:t>
-            </w:r>
-            <w:r>
-              <w:rPr>
-                <w:sz w:val="24"/>
-                <w:szCs w:val="24"/>
-              </w:rPr>
-              <w:t>s</w:t>
-            </w:r>
-            <w:r>
-              <w:rPr>
-                <w:sz w:val="24"/>
-                <w:szCs w:val="24"/>
-              </w:rPr>
-              <w:t>ort</w:t>
+              <w:t>Timsort</w:t>
             </w:r>
           </w:p>
         </w:tc>
@@ -2554,12 +2629,14 @@
           <w:p>
             <w:pPr>
               <w:rPr>
+                <w:rFonts w:ascii="Times" w:hAnsi="Times"/>
                 <w:sz w:val="24"/>
                 <w:szCs w:val="24"/>
               </w:rPr>
             </w:pPr>
             <w:r>
               <w:rPr>
+                <w:rFonts w:ascii="Times" w:hAnsi="Times"/>
                 <w:sz w:val="24"/>
                 <w:szCs w:val="24"/>
               </w:rPr>
@@ -2581,12 +2658,14 @@
           <w:p>
             <w:pPr>
               <w:rPr>
+                <w:rFonts w:ascii="Times" w:hAnsi="Times"/>
                 <w:sz w:val="24"/>
                 <w:szCs w:val="24"/>
               </w:rPr>
             </w:pPr>
             <w:r>
               <w:rPr>
+                <w:rFonts w:ascii="Times" w:hAnsi="Times"/>
                 <w:sz w:val="24"/>
                 <w:szCs w:val="24"/>
               </w:rPr>
@@ -2603,12 +2682,14 @@
           <w:p>
             <w:pPr>
               <w:rPr>
+                <w:rFonts w:ascii="Times" w:hAnsi="Times"/>
                 <w:sz w:val="24"/>
                 <w:szCs w:val="24"/>
               </w:rPr>
             </w:pPr>
             <w:r>
               <w:rPr>
+                <w:rFonts w:ascii="Times" w:hAnsi="Times"/>
                 <w:sz w:val="24"/>
                 <w:szCs w:val="24"/>
               </w:rPr>
@@ -2630,12 +2711,14 @@
           <w:p>
             <w:pPr>
               <w:rPr>
+                <w:rFonts w:ascii="Times" w:hAnsi="Times"/>
                 <w:sz w:val="24"/>
                 <w:szCs w:val="24"/>
               </w:rPr>
             </w:pPr>
             <w:r>
               <w:rPr>
+                <w:rFonts w:ascii="Times" w:hAnsi="Times"/>
                 <w:sz w:val="24"/>
                 <w:szCs w:val="24"/>
               </w:rPr>
@@ -2652,12 +2735,14 @@
           <w:p>
             <w:pPr>
               <w:rPr>
+                <w:rFonts w:ascii="Times" w:hAnsi="Times"/>
                 <w:sz w:val="24"/>
                 <w:szCs w:val="24"/>
               </w:rPr>
             </w:pPr>
             <w:r>
               <w:rPr>
+                <w:rFonts w:ascii="Times" w:hAnsi="Times"/>
                 <w:sz w:val="24"/>
                 <w:szCs w:val="24"/>
               </w:rPr>
@@ -2679,12 +2764,14 @@
           <w:p>
             <w:pPr>
               <w:rPr>
+                <w:rFonts w:ascii="Times" w:hAnsi="Times"/>
                 <w:sz w:val="24"/>
                 <w:szCs w:val="24"/>
               </w:rPr>
             </w:pPr>
             <w:r>
               <w:rPr>
+                <w:rFonts w:ascii="Times" w:hAnsi="Times"/>
                 <w:sz w:val="24"/>
                 <w:szCs w:val="24"/>
               </w:rPr>
@@ -2701,12 +2788,14 @@
           <w:p>
             <w:pPr>
               <w:rPr>
+                <w:rFonts w:ascii="Times" w:hAnsi="Times"/>
                 <w:sz w:val="24"/>
                 <w:szCs w:val="24"/>
               </w:rPr>
             </w:pPr>
             <w:r>
               <w:rPr>
+                <w:rFonts w:ascii="Times" w:hAnsi="Times"/>
                 <w:sz w:val="24"/>
                 <w:szCs w:val="24"/>
               </w:rPr>
@@ -2728,23 +2817,18 @@
           <w:p>
             <w:pPr>
               <w:rPr>
+                <w:rFonts w:ascii="Times" w:hAnsi="Times"/>
                 <w:sz w:val="24"/>
                 <w:szCs w:val="24"/>
               </w:rPr>
             </w:pPr>
             <w:r>
               <w:rPr>
+                <w:rFonts w:ascii="Times" w:hAnsi="Times"/>
                 <w:sz w:val="24"/>
                 <w:szCs w:val="24"/>
               </w:rPr>
-              <w:t>Three-way</w:t>
-            </w:r>
-            <w:r>
-              <w:rPr>
-                <w:sz w:val="24"/>
-                <w:szCs w:val="24"/>
-              </w:rPr>
-              <w:t xml:space="preserve"> Radix Sort</w:t>
+              <w:t>Three-way Radix Sort</w:t>
             </w:r>
           </w:p>
         </w:tc>
@@ -2757,12 +2841,14 @@
           <w:p>
             <w:pPr>
               <w:rPr>
+                <w:rFonts w:ascii="Times" w:hAnsi="Times"/>
                 <w:sz w:val="24"/>
                 <w:szCs w:val="24"/>
               </w:rPr>
             </w:pPr>
             <w:r>
               <w:rPr>
+                <w:rFonts w:ascii="Times" w:hAnsi="Times"/>
                 <w:sz w:val="24"/>
                 <w:szCs w:val="24"/>
               </w:rPr>
@@ -2775,20 +2861,23 @@
     <w:p>
       <w:pPr>
         <w:rPr>
-          <w:sz w:val="24"/>
-          <w:szCs w:val="24"/>
-        </w:rPr>
-      </w:pPr>
-    </w:p>
-    <w:p>
-      <w:pPr>
-        <w:rPr>
-          <w:sz w:val="24"/>
-          <w:szCs w:val="24"/>
-        </w:rPr>
-      </w:pPr>
-      <w:r>
-        <w:rPr>
+          <w:rFonts w:ascii="Times" w:hAnsi="Times"/>
+          <w:sz w:val="24"/>
+          <w:szCs w:val="24"/>
+        </w:rPr>
+      </w:pPr>
+    </w:p>
+    <w:p>
+      <w:pPr>
+        <w:rPr>
+          <w:rFonts w:ascii="Times" w:hAnsi="Times"/>
+          <w:sz w:val="24"/>
+          <w:szCs w:val="24"/>
+        </w:rPr>
+      </w:pPr>
+      <w:r>
+        <w:rPr>
+          <w:rFonts w:ascii="Times" w:hAnsi="Times"/>
           <w:sz w:val="24"/>
           <w:szCs w:val="24"/>
         </w:rPr>
@@ -2797,38 +2886,30 @@
     </w:p>
     <w:p>
       <w:pPr>
-        <w:pStyle w:val="ListParagraph"/>
-        <w:numPr>
-          <w:ilvl w:val="0"/>
-          <w:numId w:val="1"/>
-        </w:numPr>
-        <w:rPr>
+        <w:rPr>
+          <w:rFonts w:ascii="Times" w:hAnsi="Times"/>
+          <w:b/>
+          <w:bCs/>
           <w:sz w:val="28"/>
           <w:szCs w:val="28"/>
         </w:rPr>
       </w:pPr>
       <w:r>
         <w:rPr>
+          <w:rFonts w:ascii="Times" w:hAnsi="Times"/>
+          <w:b/>
+          <w:bCs/>
           <w:sz w:val="28"/>
           <w:szCs w:val="28"/>
         </w:rPr>
-        <w:lastRenderedPageBreak/>
         <w:t>References</w:t>
       </w:r>
     </w:p>
     <w:p>
       <w:pPr>
-        <w:pStyle w:val="ListParagraph"/>
-        <w:rPr>
-          <w:sz w:val="28"/>
-          <w:szCs w:val="28"/>
-        </w:rPr>
-      </w:pPr>
-    </w:p>
-    <w:p>
-      <w:pPr>
-        <w:pStyle w:val="ListParagraph"/>
-        <w:rPr>
+        <w:spacing w:after="40"/>
+        <w:rPr>
+          <w:rFonts w:ascii="Times" w:hAnsi="Times"/>
           <w:color w:val="17365D" w:themeColor="text2" w:themeShade="BF"/>
           <w:sz w:val="28"/>
           <w:szCs w:val="28"/>
@@ -2838,46 +2919,18 @@
         <w:r>
           <w:rPr>
             <w:rStyle w:val="Hyperlink"/>
-            <w:color w:val="0000BF" w:themeColor="hyperlink" w:themeShade="BF"/>
+            <w:rFonts w:ascii="Times" w:hAnsi="Times"/>
             <w:sz w:val="28"/>
             <w:szCs w:val="28"/>
           </w:rPr>
-          <w:t>https://arxiv.org/pdf/2012.008</w:t>
-        </w:r>
-        <w:r>
-          <w:rPr>
-            <w:rStyle w:val="Hyperlink"/>
-            <w:color w:val="0000BF" w:themeColor="hyperlink" w:themeShade="BF"/>
-            <w:sz w:val="28"/>
-            <w:szCs w:val="28"/>
-          </w:rPr>
-          <w:t>6</w:t>
-        </w:r>
-        <w:r>
-          <w:rPr>
-            <w:rStyle w:val="Hyperlink"/>
-            <w:color w:val="0000BF" w:themeColor="hyperlink" w:themeShade="BF"/>
-            <w:sz w:val="28"/>
-            <w:szCs w:val="28"/>
-          </w:rPr>
-          <w:t>6.pdf</w:t>
+          <w:t>https://arxiv.org/pdf/2012.00866.pdf</w:t>
         </w:r>
       </w:hyperlink>
     </w:p>
     <w:p>
       <w:pPr>
-        <w:pStyle w:val="ListParagraph"/>
-        <w:rPr>
-          <w:color w:val="17365D" w:themeColor="text2" w:themeShade="BF"/>
-          <w:sz w:val="28"/>
-          <w:szCs w:val="28"/>
-        </w:rPr>
-      </w:pPr>
-    </w:p>
-    <w:p>
-      <w:pPr>
-        <w:pStyle w:val="ListParagraph"/>
-        <w:rPr>
+        <w:rPr>
+          <w:rFonts w:ascii="Times" w:hAnsi="Times"/>
           <w:sz w:val="28"/>
           <w:szCs w:val="28"/>
         </w:rPr>
@@ -2886,6 +2939,7 @@
         <w:r>
           <w:rPr>
             <w:rStyle w:val="Hyperlink"/>
+            <w:rFonts w:ascii="Times" w:hAnsi="Times"/>
             <w:sz w:val="28"/>
             <w:szCs w:val="28"/>
           </w:rPr>
@@ -2895,49 +2949,15 @@
     </w:p>
     <w:p>
       <w:pPr>
-        <w:pStyle w:val="ListParagraph"/>
-        <w:rPr>
-          <w:sz w:val="28"/>
-          <w:szCs w:val="28"/>
-        </w:rPr>
-      </w:pPr>
-    </w:p>
-    <w:p>
-      <w:pPr>
-        <w:pStyle w:val="ListParagraph"/>
-        <w:rPr>
-          <w:sz w:val="28"/>
-          <w:szCs w:val="28"/>
-        </w:rPr>
-      </w:pPr>
-      <w:hyperlink r:id="rId7" w:history="1">
-        <w:r>
-          <w:rPr>
-            <w:rStyle w:val="Hyperlink"/>
-            <w:sz w:val="28"/>
-            <w:szCs w:val="28"/>
-          </w:rPr>
-          <w:t>https://citeseerx.ist.psu.edu/viewdoc/download?doi=10.1.1.54.4536&amp;rep=rep1&amp;type=pdf</w:t>
-        </w:r>
-      </w:hyperlink>
-    </w:p>
-    <w:p>
-      <w:pPr>
-        <w:rPr>
-          <w:sz w:val="24"/>
-          <w:szCs w:val="24"/>
-        </w:rPr>
-      </w:pPr>
-    </w:p>
-    <w:p>
-      <w:pPr>
-        <w:rPr>
-          <w:sz w:val="24"/>
-          <w:szCs w:val="24"/>
-        </w:rPr>
-      </w:pPr>
-      <w:r>
-        <w:rPr>
+        <w:rPr>
+          <w:rFonts w:ascii="Times" w:hAnsi="Times"/>
+          <w:sz w:val="24"/>
+          <w:szCs w:val="24"/>
+        </w:rPr>
+      </w:pPr>
+      <w:r>
+        <w:rPr>
+          <w:rFonts w:ascii="Times" w:hAnsi="Times"/>
           <w:sz w:val="24"/>
           <w:szCs w:val="24"/>
         </w:rPr>
@@ -2947,7 +2967,7 @@
     <w:p>
       <w:pPr>
         <w:rPr>
-          <w:rFonts w:cstheme="minorHAnsi"/>
+          <w:rFonts w:ascii="Times" w:hAnsi="Times" w:cstheme="minorHAnsi"/>
           <w:sz w:val="24"/>
           <w:szCs w:val="24"/>
         </w:rPr>
@@ -2958,39 +2978,43 @@
         <w:pStyle w:val="ListParagraph"/>
         <w:ind w:left="360"/>
         <w:rPr>
-          <w:rFonts w:cstheme="minorHAnsi"/>
-          <w:sz w:val="24"/>
-          <w:szCs w:val="24"/>
-        </w:rPr>
-      </w:pPr>
-    </w:p>
-    <w:p>
-      <w:pPr>
-        <w:rPr>
-          <w:sz w:val="24"/>
-          <w:szCs w:val="24"/>
-        </w:rPr>
-      </w:pPr>
-    </w:p>
-    <w:p>
-      <w:pPr>
-        <w:rPr>
-          <w:sz w:val="24"/>
-          <w:szCs w:val="24"/>
-        </w:rPr>
-      </w:pPr>
-    </w:p>
-    <w:p>
-      <w:pPr>
-        <w:rPr>
-          <w:sz w:val="24"/>
-          <w:szCs w:val="24"/>
-        </w:rPr>
-      </w:pPr>
-    </w:p>
-    <w:p>
-      <w:pPr>
-        <w:rPr>
+          <w:rFonts w:ascii="Times" w:hAnsi="Times" w:cstheme="minorHAnsi"/>
+          <w:sz w:val="24"/>
+          <w:szCs w:val="24"/>
+        </w:rPr>
+      </w:pPr>
+    </w:p>
+    <w:p>
+      <w:pPr>
+        <w:rPr>
+          <w:rFonts w:ascii="Times" w:hAnsi="Times"/>
+          <w:sz w:val="24"/>
+          <w:szCs w:val="24"/>
+        </w:rPr>
+      </w:pPr>
+    </w:p>
+    <w:p>
+      <w:pPr>
+        <w:rPr>
+          <w:rFonts w:ascii="Times" w:hAnsi="Times"/>
+          <w:sz w:val="24"/>
+          <w:szCs w:val="24"/>
+        </w:rPr>
+      </w:pPr>
+    </w:p>
+    <w:p>
+      <w:pPr>
+        <w:rPr>
+          <w:rFonts w:ascii="Times" w:hAnsi="Times"/>
+          <w:sz w:val="24"/>
+          <w:szCs w:val="24"/>
+        </w:rPr>
+      </w:pPr>
+    </w:p>
+    <w:p>
+      <w:pPr>
+        <w:rPr>
+          <w:rFonts w:ascii="Times" w:hAnsi="Times"/>
           <w:sz w:val="24"/>
           <w:szCs w:val="24"/>
         </w:rPr>
@@ -4317,6 +4341,7 @@
   <w:style w:type="character" w:default="1" w:styleId="DefaultParagraphFont">
     <w:name w:val="Default Paragraph Font"/>
     <w:uiPriority w:val="1"/>
+    <w:semiHidden/>
     <w:unhideWhenUsed/>
   </w:style>
   <w:style w:type="table" w:default="1" w:styleId="TableNormal">

</xml_diff>